<commit_message>
#74 a few docs
</commit_message>
<xml_diff>
--- a/OnlineAuction/Documents/Documents/Technical Manual.docx
+++ b/OnlineAuction/Documents/Documents/Technical Manual.docx
@@ -4842,6 +4842,325 @@
       <w:r>
         <w:t xml:space="preserve"> hand in hand. When a product is classified under a category, the Attribute Recommendation System can provide the most relevant attributes for that category, guiding the user in detailing the product specifications efficiently.</w:t>
       </w:r>
+    </w:p>
+    <w:p/>
+    <w:p/>
+    <w:p>
+      <w:pPr>
+        <w:pStyle w:val="Heading1"/>
+      </w:pPr>
+      <w:r>
+        <w:t xml:space="preserve">Session-based </w:t>
+      </w:r>
+      <w:r>
+        <w:t>U</w:t>
+      </w:r>
+      <w:r>
+        <w:t>ser Information Retrieval</w:t>
+      </w:r>
+    </w:p>
+    <w:p/>
+    <w:p>
+      <w:pPr>
+        <w:pStyle w:val="Heading2"/>
+      </w:pPr>
+      <w:r>
+        <w:t>Overview:</w:t>
+      </w:r>
+    </w:p>
+    <w:p>
+      <w:r>
+        <w:t xml:space="preserve">In Spring-based applications, the </w:t>
+      </w:r>
+      <w:proofErr w:type="gramStart"/>
+      <w:r>
+        <w:rPr>
+          <w:rStyle w:val="CodeChar"/>
+        </w:rPr>
+        <w:t>Principal</w:t>
+      </w:r>
+      <w:proofErr w:type="gramEnd"/>
+      <w:r>
+        <w:t xml:space="preserve"> interface represents the current authenticated user. It provides a mechanism to verify authentication and access user-specific details.</w:t>
+      </w:r>
+    </w:p>
+    <w:p/>
+    <w:p>
+      <w:r>
+        <w:lastRenderedPageBreak/>
+        <w:drawing>
+          <wp:inline distT="0" distB="0" distL="0" distR="0" wp14:anchorId="3B7A00C2" wp14:editId="2CC08DC2">
+            <wp:extent cx="5943600" cy="1736090"/>
+            <wp:effectExtent l="0" t="0" r="0" b="0"/>
+            <wp:docPr id="262133273" name="Picture 1" descr="A screenshot of a computer program&#10;&#10;Description automatically generated"/>
+            <wp:cNvGraphicFramePr>
+              <a:graphicFrameLocks xmlns:a="http://schemas.openxmlformats.org/drawingml/2006/main" noChangeAspect="1"/>
+            </wp:cNvGraphicFramePr>
+            <a:graphic xmlns:a="http://schemas.openxmlformats.org/drawingml/2006/main">
+              <a:graphicData uri="http://schemas.openxmlformats.org/drawingml/2006/picture">
+                <pic:pic xmlns:pic="http://schemas.openxmlformats.org/drawingml/2006/picture">
+                  <pic:nvPicPr>
+                    <pic:cNvPr id="262133273" name="Picture 1" descr="A screenshot of a computer program&#10;&#10;Description automatically generated"/>
+                    <pic:cNvPicPr/>
+                  </pic:nvPicPr>
+                  <pic:blipFill>
+                    <a:blip r:embed="rId10"/>
+                    <a:stretch>
+                      <a:fillRect/>
+                    </a:stretch>
+                  </pic:blipFill>
+                  <pic:spPr>
+                    <a:xfrm>
+                      <a:off x="0" y="0"/>
+                      <a:ext cx="5943600" cy="1736090"/>
+                    </a:xfrm>
+                    <a:prstGeom prst="rect">
+                      <a:avLst/>
+                    </a:prstGeom>
+                  </pic:spPr>
+                </pic:pic>
+              </a:graphicData>
+            </a:graphic>
+          </wp:inline>
+        </w:drawing>
+      </w:r>
+    </w:p>
+    <w:p/>
+    <w:p>
+      <w:pPr>
+        <w:pStyle w:val="Heading2"/>
+      </w:pPr>
+      <w:r>
+        <w:t>Key Concepts:</w:t>
+      </w:r>
+    </w:p>
+    <w:p>
+      <w:pPr>
+        <w:pStyle w:val="Heading3"/>
+      </w:pPr>
+      <w:r>
+        <w:t>Principal:</w:t>
+      </w:r>
+    </w:p>
+    <w:p>
+      <w:pPr>
+        <w:pStyle w:val="ListParagraph"/>
+        <w:numPr>
+          <w:ilvl w:val="0"/>
+          <w:numId w:val="12"/>
+        </w:numPr>
+      </w:pPr>
+      <w:r>
+        <w:t>Represents the authenticated user in Spring.</w:t>
+      </w:r>
+    </w:p>
+    <w:p>
+      <w:pPr>
+        <w:pStyle w:val="ListParagraph"/>
+        <w:numPr>
+          <w:ilvl w:val="0"/>
+          <w:numId w:val="12"/>
+        </w:numPr>
+      </w:pPr>
+      <w:r>
+        <w:t xml:space="preserve">Used to check if a user is authenticated and fetch their details, e.g., </w:t>
+      </w:r>
+      <w:proofErr w:type="spellStart"/>
+      <w:proofErr w:type="gramStart"/>
+      <w:r>
+        <w:rPr>
+          <w:rStyle w:val="CodeChar"/>
+        </w:rPr>
+        <w:t>principal.getName</w:t>
+      </w:r>
+      <w:proofErr w:type="spellEnd"/>
+      <w:proofErr w:type="gramEnd"/>
+      <w:r>
+        <w:rPr>
+          <w:rStyle w:val="CodeChar"/>
+        </w:rPr>
+        <w:t>()</w:t>
+      </w:r>
+      <w:r>
+        <w:t>.</w:t>
+      </w:r>
+    </w:p>
+    <w:p>
+      <w:pPr>
+        <w:pStyle w:val="ListParagraph"/>
+      </w:pPr>
+    </w:p>
+    <w:p>
+      <w:pPr>
+        <w:pStyle w:val="Heading3"/>
+      </w:pPr>
+      <w:r>
+        <w:t>Custom Exception for Unauthenticated Users:</w:t>
+      </w:r>
+    </w:p>
+    <w:p>
+      <w:pPr>
+        <w:pStyle w:val="ListParagraph"/>
+        <w:numPr>
+          <w:ilvl w:val="0"/>
+          <w:numId w:val="13"/>
+        </w:numPr>
+      </w:pPr>
+      <w:proofErr w:type="spellStart"/>
+      <w:r>
+        <w:rPr>
+          <w:rStyle w:val="CodeChar"/>
+        </w:rPr>
+        <w:t>UnauthenticatedUserException</w:t>
+      </w:r>
+      <w:proofErr w:type="spellEnd"/>
+      <w:r>
+        <w:t xml:space="preserve"> is thrown when principal is null, indicating a lack of authentication.</w:t>
+      </w:r>
+    </w:p>
+    <w:p/>
+    <w:p>
+      <w:pPr>
+        <w:pStyle w:val="Heading3"/>
+      </w:pPr>
+      <w:r>
+        <w:t>Global Exception Handling:</w:t>
+      </w:r>
+    </w:p>
+    <w:p>
+      <w:pPr>
+        <w:pStyle w:val="ListParagraph"/>
+        <w:numPr>
+          <w:ilvl w:val="0"/>
+          <w:numId w:val="13"/>
+        </w:numPr>
+      </w:pPr>
+      <w:proofErr w:type="spellStart"/>
+      <w:r>
+        <w:rPr>
+          <w:rStyle w:val="CodeChar"/>
+        </w:rPr>
+        <w:t>PrincipalControllerAdvice</w:t>
+      </w:r>
+      <w:proofErr w:type="spellEnd"/>
+      <w:r>
+        <w:t xml:space="preserve"> uses </w:t>
+      </w:r>
+      <w:r>
+        <w:rPr>
+          <w:rStyle w:val="CodeChar"/>
+        </w:rPr>
+        <w:t>@ControllerAdvice</w:t>
+      </w:r>
+      <w:r>
+        <w:t xml:space="preserve"> to handle exceptions globally.</w:t>
+      </w:r>
+    </w:p>
+    <w:p>
+      <w:pPr>
+        <w:pStyle w:val="ListParagraph"/>
+        <w:numPr>
+          <w:ilvl w:val="0"/>
+          <w:numId w:val="13"/>
+        </w:numPr>
+      </w:pPr>
+      <w:r>
+        <w:t xml:space="preserve">The method </w:t>
+      </w:r>
+      <w:proofErr w:type="spellStart"/>
+      <w:r>
+        <w:rPr>
+          <w:rStyle w:val="CodeChar"/>
+        </w:rPr>
+        <w:t>handleUnauthenticated</w:t>
+      </w:r>
+      <w:proofErr w:type="spellEnd"/>
+      <w:r>
+        <w:t xml:space="preserve"> redirects unauthenticated users to the login page when the custom exception is thrown.</w:t>
+      </w:r>
+    </w:p>
+    <w:p>
+      <w:pPr>
+        <w:pStyle w:val="ListParagraph"/>
+      </w:pPr>
+    </w:p>
+    <w:p>
+      <w:pPr>
+        <w:pStyle w:val="Heading3"/>
+      </w:pPr>
+      <w:r>
+        <w:t>Usage in Controller:</w:t>
+      </w:r>
+    </w:p>
+    <w:p>
+      <w:pPr>
+        <w:pStyle w:val="ListParagraph"/>
+        <w:numPr>
+          <w:ilvl w:val="0"/>
+          <w:numId w:val="14"/>
+        </w:numPr>
+      </w:pPr>
+      <w:r>
+        <w:t>Within controllers in the project</w:t>
+      </w:r>
+      <w:r>
+        <w:t>, Principal checks user authentication. If null, the custom exception is thrown.</w:t>
+      </w:r>
+    </w:p>
+    <w:p>
+      <w:pPr>
+        <w:pStyle w:val="ListParagraph"/>
+        <w:numPr>
+          <w:ilvl w:val="0"/>
+          <w:numId w:val="14"/>
+        </w:numPr>
+      </w:pPr>
+      <w:r>
+        <w:t xml:space="preserve">If authenticated, the user's details are retrieved using </w:t>
+      </w:r>
+      <w:proofErr w:type="spellStart"/>
+      <w:proofErr w:type="gramStart"/>
+      <w:r>
+        <w:rPr>
+          <w:rStyle w:val="CodeChar"/>
+        </w:rPr>
+        <w:t>principal.getName</w:t>
+      </w:r>
+      <w:proofErr w:type="spellEnd"/>
+      <w:proofErr w:type="gramEnd"/>
+      <w:r>
+        <w:rPr>
+          <w:rStyle w:val="CodeChar"/>
+        </w:rPr>
+        <w:t>()</w:t>
+      </w:r>
+      <w:r>
+        <w:t>.</w:t>
+      </w:r>
+    </w:p>
+    <w:p>
+      <w:pPr>
+        <w:pStyle w:val="ListParagraph"/>
+      </w:pPr>
+    </w:p>
+    <w:p>
+      <w:pPr>
+        <w:pStyle w:val="Heading2"/>
+      </w:pPr>
+      <w:r>
+        <w:t>Takeaway:</w:t>
+      </w:r>
+    </w:p>
+    <w:p>
+      <w:r>
+        <w:t>Principal is a crucial tool in Spring for verifying user authentication and accessing user data. Proper handling, such as redirecting unauthenticated users, ensures secure and effective application functionality.</w:t>
+      </w:r>
+    </w:p>
+    <w:p/>
+    <w:p/>
+    <w:p/>
+    <w:p/>
+    <w:p>
       <w:r>
         <w:br w:type="page"/>
       </w:r>
@@ -7005,9 +7324,348 @@
     </w:lvl>
   </w:abstractNum>
   <w:abstractNum w:abstractNumId="10" w15:restartNumberingAfterBreak="0">
+    <w:nsid w:val="6557012A"/>
+    <w:multiLevelType w:val="hybridMultilevel"/>
+    <w:tmpl w:val="A44C7EFA"/>
+    <w:lvl w:ilvl="0" w:tplc="04090001">
+      <w:start w:val="1"/>
+      <w:numFmt w:val="bullet"/>
+      <w:lvlText w:val=""/>
+      <w:lvlJc w:val="left"/>
+      <w:pPr>
+        <w:ind w:left="720" w:hanging="360"/>
+      </w:pPr>
+      <w:rPr>
+        <w:rFonts w:ascii="Symbol" w:hAnsi="Symbol" w:hint="default"/>
+      </w:rPr>
+    </w:lvl>
+    <w:lvl w:ilvl="1" w:tplc="04090003" w:tentative="1">
+      <w:start w:val="1"/>
+      <w:numFmt w:val="bullet"/>
+      <w:lvlText w:val="o"/>
+      <w:lvlJc w:val="left"/>
+      <w:pPr>
+        <w:ind w:left="1440" w:hanging="360"/>
+      </w:pPr>
+      <w:rPr>
+        <w:rFonts w:ascii="Courier New" w:hAnsi="Courier New" w:cs="Courier New" w:hint="default"/>
+      </w:rPr>
+    </w:lvl>
+    <w:lvl w:ilvl="2" w:tplc="04090005" w:tentative="1">
+      <w:start w:val="1"/>
+      <w:numFmt w:val="bullet"/>
+      <w:lvlText w:val=""/>
+      <w:lvlJc w:val="left"/>
+      <w:pPr>
+        <w:ind w:left="2160" w:hanging="360"/>
+      </w:pPr>
+      <w:rPr>
+        <w:rFonts w:ascii="Wingdings" w:hAnsi="Wingdings" w:hint="default"/>
+      </w:rPr>
+    </w:lvl>
+    <w:lvl w:ilvl="3" w:tplc="04090001" w:tentative="1">
+      <w:start w:val="1"/>
+      <w:numFmt w:val="bullet"/>
+      <w:lvlText w:val=""/>
+      <w:lvlJc w:val="left"/>
+      <w:pPr>
+        <w:ind w:left="2880" w:hanging="360"/>
+      </w:pPr>
+      <w:rPr>
+        <w:rFonts w:ascii="Symbol" w:hAnsi="Symbol" w:hint="default"/>
+      </w:rPr>
+    </w:lvl>
+    <w:lvl w:ilvl="4" w:tplc="04090003" w:tentative="1">
+      <w:start w:val="1"/>
+      <w:numFmt w:val="bullet"/>
+      <w:lvlText w:val="o"/>
+      <w:lvlJc w:val="left"/>
+      <w:pPr>
+        <w:ind w:left="3600" w:hanging="360"/>
+      </w:pPr>
+      <w:rPr>
+        <w:rFonts w:ascii="Courier New" w:hAnsi="Courier New" w:cs="Courier New" w:hint="default"/>
+      </w:rPr>
+    </w:lvl>
+    <w:lvl w:ilvl="5" w:tplc="04090005" w:tentative="1">
+      <w:start w:val="1"/>
+      <w:numFmt w:val="bullet"/>
+      <w:lvlText w:val=""/>
+      <w:lvlJc w:val="left"/>
+      <w:pPr>
+        <w:ind w:left="4320" w:hanging="360"/>
+      </w:pPr>
+      <w:rPr>
+        <w:rFonts w:ascii="Wingdings" w:hAnsi="Wingdings" w:hint="default"/>
+      </w:rPr>
+    </w:lvl>
+    <w:lvl w:ilvl="6" w:tplc="04090001" w:tentative="1">
+      <w:start w:val="1"/>
+      <w:numFmt w:val="bullet"/>
+      <w:lvlText w:val=""/>
+      <w:lvlJc w:val="left"/>
+      <w:pPr>
+        <w:ind w:left="5040" w:hanging="360"/>
+      </w:pPr>
+      <w:rPr>
+        <w:rFonts w:ascii="Symbol" w:hAnsi="Symbol" w:hint="default"/>
+      </w:rPr>
+    </w:lvl>
+    <w:lvl w:ilvl="7" w:tplc="04090003" w:tentative="1">
+      <w:start w:val="1"/>
+      <w:numFmt w:val="bullet"/>
+      <w:lvlText w:val="o"/>
+      <w:lvlJc w:val="left"/>
+      <w:pPr>
+        <w:ind w:left="5760" w:hanging="360"/>
+      </w:pPr>
+      <w:rPr>
+        <w:rFonts w:ascii="Courier New" w:hAnsi="Courier New" w:cs="Courier New" w:hint="default"/>
+      </w:rPr>
+    </w:lvl>
+    <w:lvl w:ilvl="8" w:tplc="04090005" w:tentative="1">
+      <w:start w:val="1"/>
+      <w:numFmt w:val="bullet"/>
+      <w:lvlText w:val=""/>
+      <w:lvlJc w:val="left"/>
+      <w:pPr>
+        <w:ind w:left="6480" w:hanging="360"/>
+      </w:pPr>
+      <w:rPr>
+        <w:rFonts w:ascii="Wingdings" w:hAnsi="Wingdings" w:hint="default"/>
+      </w:rPr>
+    </w:lvl>
+  </w:abstractNum>
+  <w:abstractNum w:abstractNumId="11" w15:restartNumberingAfterBreak="0">
     <w:nsid w:val="6D2742AF"/>
     <w:multiLevelType w:val="hybridMultilevel"/>
     <w:tmpl w:val="C6B23A7C"/>
+    <w:lvl w:ilvl="0" w:tplc="04090001">
+      <w:start w:val="1"/>
+      <w:numFmt w:val="bullet"/>
+      <w:lvlText w:val=""/>
+      <w:lvlJc w:val="left"/>
+      <w:pPr>
+        <w:ind w:left="720" w:hanging="360"/>
+      </w:pPr>
+      <w:rPr>
+        <w:rFonts w:ascii="Symbol" w:hAnsi="Symbol" w:hint="default"/>
+      </w:rPr>
+    </w:lvl>
+    <w:lvl w:ilvl="1" w:tplc="04090003" w:tentative="1">
+      <w:start w:val="1"/>
+      <w:numFmt w:val="bullet"/>
+      <w:lvlText w:val="o"/>
+      <w:lvlJc w:val="left"/>
+      <w:pPr>
+        <w:ind w:left="1440" w:hanging="360"/>
+      </w:pPr>
+      <w:rPr>
+        <w:rFonts w:ascii="Courier New" w:hAnsi="Courier New" w:cs="Courier New" w:hint="default"/>
+      </w:rPr>
+    </w:lvl>
+    <w:lvl w:ilvl="2" w:tplc="04090005" w:tentative="1">
+      <w:start w:val="1"/>
+      <w:numFmt w:val="bullet"/>
+      <w:lvlText w:val=""/>
+      <w:lvlJc w:val="left"/>
+      <w:pPr>
+        <w:ind w:left="2160" w:hanging="360"/>
+      </w:pPr>
+      <w:rPr>
+        <w:rFonts w:ascii="Wingdings" w:hAnsi="Wingdings" w:hint="default"/>
+      </w:rPr>
+    </w:lvl>
+    <w:lvl w:ilvl="3" w:tplc="04090001" w:tentative="1">
+      <w:start w:val="1"/>
+      <w:numFmt w:val="bullet"/>
+      <w:lvlText w:val=""/>
+      <w:lvlJc w:val="left"/>
+      <w:pPr>
+        <w:ind w:left="2880" w:hanging="360"/>
+      </w:pPr>
+      <w:rPr>
+        <w:rFonts w:ascii="Symbol" w:hAnsi="Symbol" w:hint="default"/>
+      </w:rPr>
+    </w:lvl>
+    <w:lvl w:ilvl="4" w:tplc="04090003" w:tentative="1">
+      <w:start w:val="1"/>
+      <w:numFmt w:val="bullet"/>
+      <w:lvlText w:val="o"/>
+      <w:lvlJc w:val="left"/>
+      <w:pPr>
+        <w:ind w:left="3600" w:hanging="360"/>
+      </w:pPr>
+      <w:rPr>
+        <w:rFonts w:ascii="Courier New" w:hAnsi="Courier New" w:cs="Courier New" w:hint="default"/>
+      </w:rPr>
+    </w:lvl>
+    <w:lvl w:ilvl="5" w:tplc="04090005" w:tentative="1">
+      <w:start w:val="1"/>
+      <w:numFmt w:val="bullet"/>
+      <w:lvlText w:val=""/>
+      <w:lvlJc w:val="left"/>
+      <w:pPr>
+        <w:ind w:left="4320" w:hanging="360"/>
+      </w:pPr>
+      <w:rPr>
+        <w:rFonts w:ascii="Wingdings" w:hAnsi="Wingdings" w:hint="default"/>
+      </w:rPr>
+    </w:lvl>
+    <w:lvl w:ilvl="6" w:tplc="04090001" w:tentative="1">
+      <w:start w:val="1"/>
+      <w:numFmt w:val="bullet"/>
+      <w:lvlText w:val=""/>
+      <w:lvlJc w:val="left"/>
+      <w:pPr>
+        <w:ind w:left="5040" w:hanging="360"/>
+      </w:pPr>
+      <w:rPr>
+        <w:rFonts w:ascii="Symbol" w:hAnsi="Symbol" w:hint="default"/>
+      </w:rPr>
+    </w:lvl>
+    <w:lvl w:ilvl="7" w:tplc="04090003" w:tentative="1">
+      <w:start w:val="1"/>
+      <w:numFmt w:val="bullet"/>
+      <w:lvlText w:val="o"/>
+      <w:lvlJc w:val="left"/>
+      <w:pPr>
+        <w:ind w:left="5760" w:hanging="360"/>
+      </w:pPr>
+      <w:rPr>
+        <w:rFonts w:ascii="Courier New" w:hAnsi="Courier New" w:cs="Courier New" w:hint="default"/>
+      </w:rPr>
+    </w:lvl>
+    <w:lvl w:ilvl="8" w:tplc="04090005" w:tentative="1">
+      <w:start w:val="1"/>
+      <w:numFmt w:val="bullet"/>
+      <w:lvlText w:val=""/>
+      <w:lvlJc w:val="left"/>
+      <w:pPr>
+        <w:ind w:left="6480" w:hanging="360"/>
+      </w:pPr>
+      <w:rPr>
+        <w:rFonts w:ascii="Wingdings" w:hAnsi="Wingdings" w:hint="default"/>
+      </w:rPr>
+    </w:lvl>
+  </w:abstractNum>
+  <w:abstractNum w:abstractNumId="12" w15:restartNumberingAfterBreak="0">
+    <w:nsid w:val="730A097A"/>
+    <w:multiLevelType w:val="hybridMultilevel"/>
+    <w:tmpl w:val="8EFCD2A4"/>
+    <w:lvl w:ilvl="0" w:tplc="04090001">
+      <w:start w:val="1"/>
+      <w:numFmt w:val="bullet"/>
+      <w:lvlText w:val=""/>
+      <w:lvlJc w:val="left"/>
+      <w:pPr>
+        <w:ind w:left="720" w:hanging="360"/>
+      </w:pPr>
+      <w:rPr>
+        <w:rFonts w:ascii="Symbol" w:hAnsi="Symbol" w:hint="default"/>
+      </w:rPr>
+    </w:lvl>
+    <w:lvl w:ilvl="1" w:tplc="04090003" w:tentative="1">
+      <w:start w:val="1"/>
+      <w:numFmt w:val="bullet"/>
+      <w:lvlText w:val="o"/>
+      <w:lvlJc w:val="left"/>
+      <w:pPr>
+        <w:ind w:left="1440" w:hanging="360"/>
+      </w:pPr>
+      <w:rPr>
+        <w:rFonts w:ascii="Courier New" w:hAnsi="Courier New" w:cs="Courier New" w:hint="default"/>
+      </w:rPr>
+    </w:lvl>
+    <w:lvl w:ilvl="2" w:tplc="04090005" w:tentative="1">
+      <w:start w:val="1"/>
+      <w:numFmt w:val="bullet"/>
+      <w:lvlText w:val=""/>
+      <w:lvlJc w:val="left"/>
+      <w:pPr>
+        <w:ind w:left="2160" w:hanging="360"/>
+      </w:pPr>
+      <w:rPr>
+        <w:rFonts w:ascii="Wingdings" w:hAnsi="Wingdings" w:hint="default"/>
+      </w:rPr>
+    </w:lvl>
+    <w:lvl w:ilvl="3" w:tplc="04090001" w:tentative="1">
+      <w:start w:val="1"/>
+      <w:numFmt w:val="bullet"/>
+      <w:lvlText w:val=""/>
+      <w:lvlJc w:val="left"/>
+      <w:pPr>
+        <w:ind w:left="2880" w:hanging="360"/>
+      </w:pPr>
+      <w:rPr>
+        <w:rFonts w:ascii="Symbol" w:hAnsi="Symbol" w:hint="default"/>
+      </w:rPr>
+    </w:lvl>
+    <w:lvl w:ilvl="4" w:tplc="04090003" w:tentative="1">
+      <w:start w:val="1"/>
+      <w:numFmt w:val="bullet"/>
+      <w:lvlText w:val="o"/>
+      <w:lvlJc w:val="left"/>
+      <w:pPr>
+        <w:ind w:left="3600" w:hanging="360"/>
+      </w:pPr>
+      <w:rPr>
+        <w:rFonts w:ascii="Courier New" w:hAnsi="Courier New" w:cs="Courier New" w:hint="default"/>
+      </w:rPr>
+    </w:lvl>
+    <w:lvl w:ilvl="5" w:tplc="04090005" w:tentative="1">
+      <w:start w:val="1"/>
+      <w:numFmt w:val="bullet"/>
+      <w:lvlText w:val=""/>
+      <w:lvlJc w:val="left"/>
+      <w:pPr>
+        <w:ind w:left="4320" w:hanging="360"/>
+      </w:pPr>
+      <w:rPr>
+        <w:rFonts w:ascii="Wingdings" w:hAnsi="Wingdings" w:hint="default"/>
+      </w:rPr>
+    </w:lvl>
+    <w:lvl w:ilvl="6" w:tplc="04090001" w:tentative="1">
+      <w:start w:val="1"/>
+      <w:numFmt w:val="bullet"/>
+      <w:lvlText w:val=""/>
+      <w:lvlJc w:val="left"/>
+      <w:pPr>
+        <w:ind w:left="5040" w:hanging="360"/>
+      </w:pPr>
+      <w:rPr>
+        <w:rFonts w:ascii="Symbol" w:hAnsi="Symbol" w:hint="default"/>
+      </w:rPr>
+    </w:lvl>
+    <w:lvl w:ilvl="7" w:tplc="04090003" w:tentative="1">
+      <w:start w:val="1"/>
+      <w:numFmt w:val="bullet"/>
+      <w:lvlText w:val="o"/>
+      <w:lvlJc w:val="left"/>
+      <w:pPr>
+        <w:ind w:left="5760" w:hanging="360"/>
+      </w:pPr>
+      <w:rPr>
+        <w:rFonts w:ascii="Courier New" w:hAnsi="Courier New" w:cs="Courier New" w:hint="default"/>
+      </w:rPr>
+    </w:lvl>
+    <w:lvl w:ilvl="8" w:tplc="04090005" w:tentative="1">
+      <w:start w:val="1"/>
+      <w:numFmt w:val="bullet"/>
+      <w:lvlText w:val=""/>
+      <w:lvlJc w:val="left"/>
+      <w:pPr>
+        <w:ind w:left="6480" w:hanging="360"/>
+      </w:pPr>
+      <w:rPr>
+        <w:rFonts w:ascii="Wingdings" w:hAnsi="Wingdings" w:hint="default"/>
+      </w:rPr>
+    </w:lvl>
+  </w:abstractNum>
+  <w:abstractNum w:abstractNumId="13" w15:restartNumberingAfterBreak="0">
+    <w:nsid w:val="76561697"/>
+    <w:multiLevelType w:val="hybridMultilevel"/>
+    <w:tmpl w:val="5C9C52AA"/>
     <w:lvl w:ilvl="0" w:tplc="04090001">
       <w:start w:val="1"/>
       <w:numFmt w:val="bullet"/>
@@ -7145,10 +7803,19 @@
     <w:abstractNumId w:val="2"/>
   </w:num>
   <w:num w:numId="10" w16cid:durableId="1426151779">
-    <w:abstractNumId w:val="10"/>
+    <w:abstractNumId w:val="11"/>
   </w:num>
   <w:num w:numId="11" w16cid:durableId="1728911916">
     <w:abstractNumId w:val="5"/>
+  </w:num>
+  <w:num w:numId="12" w16cid:durableId="335765589">
+    <w:abstractNumId w:val="12"/>
+  </w:num>
+  <w:num w:numId="13" w16cid:durableId="1170875346">
+    <w:abstractNumId w:val="13"/>
+  </w:num>
+  <w:num w:numId="14" w16cid:durableId="1770929468">
+    <w:abstractNumId w:val="10"/>
   </w:num>
 </w:numbering>
 </file>

</xml_diff>

<commit_message>
Fix first time login
</commit_message>
<xml_diff>
--- a/OnlineAuction/Documents/Documents/Technical Manual.docx
+++ b/OnlineAuction/Documents/Documents/Technical Manual.docx
@@ -447,7 +447,7 @@
           <w:r>
             <w:fldChar w:fldCharType="separate"/>
           </w:r>
-          <w:hyperlink w:anchor="_Toc146042283" w:history="1">
+          <w:hyperlink w:anchor="_Toc147480054" w:history="1">
             <w:r>
               <w:rPr>
                 <w:rStyle w:val="Hyperlink"/>
@@ -475,7 +475,7 @@
                 <w:noProof/>
                 <w:webHidden/>
               </w:rPr>
-              <w:instrText xml:space="preserve"> PAGEREF _Toc146042283 \h </w:instrText>
+              <w:instrText xml:space="preserve"> PAGEREF _Toc147480054 \h </w:instrText>
             </w:r>
             <w:r>
               <w:rPr>
@@ -495,7 +495,7 @@
                 <w:noProof/>
                 <w:webHidden/>
               </w:rPr>
-              <w:t>3</w:t>
+              <w:t>4</w:t>
             </w:r>
             <w:r>
               <w:rPr>
@@ -521,7 +521,7 @@
               <w14:ligatures w14:val="standardContextual"/>
             </w:rPr>
           </w:pPr>
-          <w:hyperlink w:anchor="_Toc146042284" w:history="1">
+          <w:hyperlink w:anchor="_Toc147480055" w:history="1">
             <w:r>
               <w:rPr>
                 <w:rStyle w:val="Hyperlink"/>
@@ -549,7 +549,7 @@
                 <w:noProof/>
                 <w:webHidden/>
               </w:rPr>
-              <w:instrText xml:space="preserve"> PAGEREF _Toc146042284 \h </w:instrText>
+              <w:instrText xml:space="preserve"> PAGEREF _Toc147480055 \h </w:instrText>
             </w:r>
             <w:r>
               <w:rPr>
@@ -569,7 +569,7 @@
                 <w:noProof/>
                 <w:webHidden/>
               </w:rPr>
-              <w:t>3</w:t>
+              <w:t>4</w:t>
             </w:r>
             <w:r>
               <w:rPr>
@@ -595,7 +595,7 @@
               <w14:ligatures w14:val="standardContextual"/>
             </w:rPr>
           </w:pPr>
-          <w:hyperlink w:anchor="_Toc146042285" w:history="1">
+          <w:hyperlink w:anchor="_Toc147480056" w:history="1">
             <w:r>
               <w:rPr>
                 <w:rStyle w:val="Hyperlink"/>
@@ -623,7 +623,7 @@
                 <w:noProof/>
                 <w:webHidden/>
               </w:rPr>
-              <w:instrText xml:space="preserve"> PAGEREF _Toc146042285 \h </w:instrText>
+              <w:instrText xml:space="preserve"> PAGEREF _Toc147480056 \h </w:instrText>
             </w:r>
             <w:r>
               <w:rPr>
@@ -643,7 +643,7 @@
                 <w:noProof/>
                 <w:webHidden/>
               </w:rPr>
-              <w:t>3</w:t>
+              <w:t>4</w:t>
             </w:r>
             <w:r>
               <w:rPr>
@@ -669,7 +669,7 @@
               <w14:ligatures w14:val="standardContextual"/>
             </w:rPr>
           </w:pPr>
-          <w:hyperlink w:anchor="_Toc146042286" w:history="1">
+          <w:hyperlink w:anchor="_Toc147480057" w:history="1">
             <w:r>
               <w:rPr>
                 <w:rStyle w:val="Hyperlink"/>
@@ -697,7 +697,7 @@
                 <w:noProof/>
                 <w:webHidden/>
               </w:rPr>
-              <w:instrText xml:space="preserve"> PAGEREF _Toc146042286 \h </w:instrText>
+              <w:instrText xml:space="preserve"> PAGEREF _Toc147480057 \h </w:instrText>
             </w:r>
             <w:r>
               <w:rPr>
@@ -717,7 +717,7 @@
                 <w:noProof/>
                 <w:webHidden/>
               </w:rPr>
-              <w:t>3</w:t>
+              <w:t>4</w:t>
             </w:r>
             <w:r>
               <w:rPr>
@@ -743,7 +743,7 @@
               <w14:ligatures w14:val="standardContextual"/>
             </w:rPr>
           </w:pPr>
-          <w:hyperlink w:anchor="_Toc146042287" w:history="1">
+          <w:hyperlink w:anchor="_Toc147480058" w:history="1">
             <w:r>
               <w:rPr>
                 <w:rStyle w:val="Hyperlink"/>
@@ -771,7 +771,7 @@
                 <w:noProof/>
                 <w:webHidden/>
               </w:rPr>
-              <w:instrText xml:space="preserve"> PAGEREF _Toc146042287 \h </w:instrText>
+              <w:instrText xml:space="preserve"> PAGEREF _Toc147480058 \h </w:instrText>
             </w:r>
             <w:r>
               <w:rPr>
@@ -791,7 +791,7 @@
                 <w:noProof/>
                 <w:webHidden/>
               </w:rPr>
-              <w:t>3</w:t>
+              <w:t>4</w:t>
             </w:r>
             <w:r>
               <w:rPr>
@@ -817,7 +817,7 @@
               <w14:ligatures w14:val="standardContextual"/>
             </w:rPr>
           </w:pPr>
-          <w:hyperlink w:anchor="_Toc146042288" w:history="1">
+          <w:hyperlink w:anchor="_Toc147480059" w:history="1">
             <w:r>
               <w:rPr>
                 <w:rStyle w:val="Hyperlink"/>
@@ -845,7 +845,7 @@
                 <w:noProof/>
                 <w:webHidden/>
               </w:rPr>
-              <w:instrText xml:space="preserve"> PAGEREF _Toc146042288 \h </w:instrText>
+              <w:instrText xml:space="preserve"> PAGEREF _Toc147480059 \h </w:instrText>
             </w:r>
             <w:r>
               <w:rPr>
@@ -865,7 +865,7 @@
                 <w:noProof/>
                 <w:webHidden/>
               </w:rPr>
-              <w:t>3</w:t>
+              <w:t>4</w:t>
             </w:r>
             <w:r>
               <w:rPr>
@@ -891,7 +891,7 @@
               <w14:ligatures w14:val="standardContextual"/>
             </w:rPr>
           </w:pPr>
-          <w:hyperlink w:anchor="_Toc146042289" w:history="1">
+          <w:hyperlink w:anchor="_Toc147480060" w:history="1">
             <w:r>
               <w:rPr>
                 <w:rStyle w:val="Hyperlink"/>
@@ -919,7 +919,7 @@
                 <w:noProof/>
                 <w:webHidden/>
               </w:rPr>
-              <w:instrText xml:space="preserve"> PAGEREF _Toc146042289 \h </w:instrText>
+              <w:instrText xml:space="preserve"> PAGEREF _Toc147480060 \h </w:instrText>
             </w:r>
             <w:r>
               <w:rPr>
@@ -939,7 +939,7 @@
                 <w:noProof/>
                 <w:webHidden/>
               </w:rPr>
-              <w:t>4</w:t>
+              <w:t>5</w:t>
             </w:r>
             <w:r>
               <w:rPr>
@@ -965,7 +965,7 @@
               <w14:ligatures w14:val="standardContextual"/>
             </w:rPr>
           </w:pPr>
-          <w:hyperlink w:anchor="_Toc146042290" w:history="1">
+          <w:hyperlink w:anchor="_Toc147480061" w:history="1">
             <w:r>
               <w:rPr>
                 <w:rStyle w:val="Hyperlink"/>
@@ -992,7 +992,7 @@
                 <w:noProof/>
                 <w:webHidden/>
               </w:rPr>
-              <w:instrText xml:space="preserve"> PAGEREF _Toc146042290 \h </w:instrText>
+              <w:instrText xml:space="preserve"> PAGEREF _Toc147480061 \h </w:instrText>
             </w:r>
             <w:r>
               <w:rPr>
@@ -1012,7 +1012,7 @@
                 <w:noProof/>
                 <w:webHidden/>
               </w:rPr>
-              <w:t>4</w:t>
+              <w:t>5</w:t>
             </w:r>
             <w:r>
               <w:rPr>
@@ -1038,7 +1038,7 @@
               <w14:ligatures w14:val="standardContextual"/>
             </w:rPr>
           </w:pPr>
-          <w:hyperlink w:anchor="_Toc146042291" w:history="1">
+          <w:hyperlink w:anchor="_Toc147480062" w:history="1">
             <w:r>
               <w:rPr>
                 <w:rStyle w:val="Hyperlink"/>
@@ -1066,7 +1066,7 @@
                 <w:noProof/>
                 <w:webHidden/>
               </w:rPr>
-              <w:instrText xml:space="preserve"> PAGEREF _Toc146042291 \h </w:instrText>
+              <w:instrText xml:space="preserve"> PAGEREF _Toc147480062 \h </w:instrText>
             </w:r>
             <w:r>
               <w:rPr>
@@ -1086,7 +1086,7 @@
                 <w:noProof/>
                 <w:webHidden/>
               </w:rPr>
-              <w:t>4</w:t>
+              <w:t>5</w:t>
             </w:r>
             <w:r>
               <w:rPr>
@@ -1112,7 +1112,7 @@
               <w14:ligatures w14:val="standardContextual"/>
             </w:rPr>
           </w:pPr>
-          <w:hyperlink w:anchor="_Toc146042292" w:history="1">
+          <w:hyperlink w:anchor="_Toc147480063" w:history="1">
             <w:r>
               <w:rPr>
                 <w:rStyle w:val="Hyperlink"/>
@@ -1140,7 +1140,7 @@
                 <w:noProof/>
                 <w:webHidden/>
               </w:rPr>
-              <w:instrText xml:space="preserve"> PAGEREF _Toc146042292 \h </w:instrText>
+              <w:instrText xml:space="preserve"> PAGEREF _Toc147480063 \h </w:instrText>
             </w:r>
             <w:r>
               <w:rPr>
@@ -1160,7 +1160,7 @@
                 <w:noProof/>
                 <w:webHidden/>
               </w:rPr>
-              <w:t>4</w:t>
+              <w:t>5</w:t>
             </w:r>
             <w:r>
               <w:rPr>
@@ -1186,7 +1186,7 @@
               <w14:ligatures w14:val="standardContextual"/>
             </w:rPr>
           </w:pPr>
-          <w:hyperlink w:anchor="_Toc146042293" w:history="1">
+          <w:hyperlink w:anchor="_Toc147480064" w:history="1">
             <w:r>
               <w:rPr>
                 <w:rStyle w:val="Hyperlink"/>
@@ -1214,7 +1214,7 @@
                 <w:noProof/>
                 <w:webHidden/>
               </w:rPr>
-              <w:instrText xml:space="preserve"> PAGEREF _Toc146042293 \h </w:instrText>
+              <w:instrText xml:space="preserve"> PAGEREF _Toc147480064 \h </w:instrText>
             </w:r>
             <w:r>
               <w:rPr>
@@ -1234,7 +1234,7 @@
                 <w:noProof/>
                 <w:webHidden/>
               </w:rPr>
-              <w:t>4</w:t>
+              <w:t>5</w:t>
             </w:r>
             <w:r>
               <w:rPr>
@@ -1260,7 +1260,7 @@
               <w14:ligatures w14:val="standardContextual"/>
             </w:rPr>
           </w:pPr>
-          <w:hyperlink w:anchor="_Toc146042294" w:history="1">
+          <w:hyperlink w:anchor="_Toc147480065" w:history="1">
             <w:r>
               <w:rPr>
                 <w:rStyle w:val="Hyperlink"/>
@@ -1288,7 +1288,7 @@
                 <w:noProof/>
                 <w:webHidden/>
               </w:rPr>
-              <w:instrText xml:space="preserve"> PAGEREF _Toc146042294 \h </w:instrText>
+              <w:instrText xml:space="preserve"> PAGEREF _Toc147480065 \h </w:instrText>
             </w:r>
             <w:r>
               <w:rPr>
@@ -1308,7 +1308,7 @@
                 <w:noProof/>
                 <w:webHidden/>
               </w:rPr>
-              <w:t>4</w:t>
+              <w:t>5</w:t>
             </w:r>
             <w:r>
               <w:rPr>
@@ -1334,7 +1334,7 @@
               <w14:ligatures w14:val="standardContextual"/>
             </w:rPr>
           </w:pPr>
-          <w:hyperlink w:anchor="_Toc146042295" w:history="1">
+          <w:hyperlink w:anchor="_Toc147480066" w:history="1">
             <w:r>
               <w:rPr>
                 <w:rStyle w:val="Hyperlink"/>
@@ -1362,7 +1362,7 @@
                 <w:noProof/>
                 <w:webHidden/>
               </w:rPr>
-              <w:instrText xml:space="preserve"> PAGEREF _Toc146042295 \h </w:instrText>
+              <w:instrText xml:space="preserve"> PAGEREF _Toc147480066 \h </w:instrText>
             </w:r>
             <w:r>
               <w:rPr>
@@ -1382,7 +1382,7 @@
                 <w:noProof/>
                 <w:webHidden/>
               </w:rPr>
-              <w:t>5</w:t>
+              <w:t>6</w:t>
             </w:r>
             <w:r>
               <w:rPr>
@@ -1408,7 +1408,7 @@
               <w14:ligatures w14:val="standardContextual"/>
             </w:rPr>
           </w:pPr>
-          <w:hyperlink w:anchor="_Toc146042296" w:history="1">
+          <w:hyperlink w:anchor="_Toc147480067" w:history="1">
             <w:r>
               <w:rPr>
                 <w:rStyle w:val="Hyperlink"/>
@@ -1435,7 +1435,7 @@
                 <w:noProof/>
                 <w:webHidden/>
               </w:rPr>
-              <w:instrText xml:space="preserve"> PAGEREF _Toc146042296 \h </w:instrText>
+              <w:instrText xml:space="preserve"> PAGEREF _Toc147480067 \h </w:instrText>
             </w:r>
             <w:r>
               <w:rPr>
@@ -1455,7 +1455,7 @@
                 <w:noProof/>
                 <w:webHidden/>
               </w:rPr>
-              <w:t>5</w:t>
+              <w:t>6</w:t>
             </w:r>
             <w:r>
               <w:rPr>
@@ -1481,7 +1481,7 @@
               <w14:ligatures w14:val="standardContextual"/>
             </w:rPr>
           </w:pPr>
-          <w:hyperlink w:anchor="_Toc146042297" w:history="1">
+          <w:hyperlink w:anchor="_Toc147480068" w:history="1">
             <w:r>
               <w:rPr>
                 <w:rStyle w:val="Hyperlink"/>
@@ -1508,7 +1508,7 @@
                 <w:noProof/>
                 <w:webHidden/>
               </w:rPr>
-              <w:instrText xml:space="preserve"> PAGEREF _Toc146042297 \h </w:instrText>
+              <w:instrText xml:space="preserve"> PAGEREF _Toc147480068 \h </w:instrText>
             </w:r>
             <w:r>
               <w:rPr>
@@ -1528,7 +1528,7 @@
                 <w:noProof/>
                 <w:webHidden/>
               </w:rPr>
-              <w:t>5</w:t>
+              <w:t>6</w:t>
             </w:r>
             <w:r>
               <w:rPr>
@@ -1554,7 +1554,7 @@
               <w14:ligatures w14:val="standardContextual"/>
             </w:rPr>
           </w:pPr>
-          <w:hyperlink w:anchor="_Toc146042298" w:history="1">
+          <w:hyperlink w:anchor="_Toc147480069" w:history="1">
             <w:r>
               <w:rPr>
                 <w:rStyle w:val="Hyperlink"/>
@@ -1581,7 +1581,7 @@
                 <w:noProof/>
                 <w:webHidden/>
               </w:rPr>
-              <w:instrText xml:space="preserve"> PAGEREF _Toc146042298 \h </w:instrText>
+              <w:instrText xml:space="preserve"> PAGEREF _Toc147480069 \h </w:instrText>
             </w:r>
             <w:r>
               <w:rPr>
@@ -1601,7 +1601,7 @@
                 <w:noProof/>
                 <w:webHidden/>
               </w:rPr>
-              <w:t>5</w:t>
+              <w:t>6</w:t>
             </w:r>
             <w:r>
               <w:rPr>
@@ -1627,7 +1627,7 @@
               <w14:ligatures w14:val="standardContextual"/>
             </w:rPr>
           </w:pPr>
-          <w:hyperlink w:anchor="_Toc146042299" w:history="1">
+          <w:hyperlink w:anchor="_Toc147480070" w:history="1">
             <w:r>
               <w:rPr>
                 <w:rStyle w:val="Hyperlink"/>
@@ -1654,7 +1654,7 @@
                 <w:noProof/>
                 <w:webHidden/>
               </w:rPr>
-              <w:instrText xml:space="preserve"> PAGEREF _Toc146042299 \h </w:instrText>
+              <w:instrText xml:space="preserve"> PAGEREF _Toc147480070 \h </w:instrText>
             </w:r>
             <w:r>
               <w:rPr>
@@ -1674,7 +1674,7 @@
                 <w:noProof/>
                 <w:webHidden/>
               </w:rPr>
-              <w:t>5</w:t>
+              <w:t>6</w:t>
             </w:r>
             <w:r>
               <w:rPr>
@@ -1700,7 +1700,7 @@
               <w14:ligatures w14:val="standardContextual"/>
             </w:rPr>
           </w:pPr>
-          <w:hyperlink w:anchor="_Toc146042300" w:history="1">
+          <w:hyperlink w:anchor="_Toc147480071" w:history="1">
             <w:r>
               <w:rPr>
                 <w:rStyle w:val="Hyperlink"/>
@@ -1727,7 +1727,7 @@
                 <w:noProof/>
                 <w:webHidden/>
               </w:rPr>
-              <w:instrText xml:space="preserve"> PAGEREF _Toc146042300 \h </w:instrText>
+              <w:instrText xml:space="preserve"> PAGEREF _Toc147480071 \h </w:instrText>
             </w:r>
             <w:r>
               <w:rPr>
@@ -1747,7 +1747,7 @@
                 <w:noProof/>
                 <w:webHidden/>
               </w:rPr>
-              <w:t>5</w:t>
+              <w:t>6</w:t>
             </w:r>
             <w:r>
               <w:rPr>
@@ -1773,7 +1773,7 @@
               <w14:ligatures w14:val="standardContextual"/>
             </w:rPr>
           </w:pPr>
-          <w:hyperlink w:anchor="_Toc146042301" w:history="1">
+          <w:hyperlink w:anchor="_Toc147480072" w:history="1">
             <w:r>
               <w:rPr>
                 <w:rStyle w:val="Hyperlink"/>
@@ -1800,7 +1800,7 @@
                 <w:noProof/>
                 <w:webHidden/>
               </w:rPr>
-              <w:instrText xml:space="preserve"> PAGEREF _Toc146042301 \h </w:instrText>
+              <w:instrText xml:space="preserve"> PAGEREF _Toc147480072 \h </w:instrText>
             </w:r>
             <w:r>
               <w:rPr>
@@ -1820,7 +1820,7 @@
                 <w:noProof/>
                 <w:webHidden/>
               </w:rPr>
-              <w:t>6</w:t>
+              <w:t>7</w:t>
             </w:r>
             <w:r>
               <w:rPr>
@@ -1846,7 +1846,7 @@
               <w14:ligatures w14:val="standardContextual"/>
             </w:rPr>
           </w:pPr>
-          <w:hyperlink w:anchor="_Toc146042302" w:history="1">
+          <w:hyperlink w:anchor="_Toc147480073" w:history="1">
             <w:r>
               <w:rPr>
                 <w:rStyle w:val="Hyperlink"/>
@@ -1873,7 +1873,7 @@
                 <w:noProof/>
                 <w:webHidden/>
               </w:rPr>
-              <w:instrText xml:space="preserve"> PAGEREF _Toc146042302 \h </w:instrText>
+              <w:instrText xml:space="preserve"> PAGEREF _Toc147480073 \h </w:instrText>
             </w:r>
             <w:r>
               <w:rPr>
@@ -1893,7 +1893,7 @@
                 <w:noProof/>
                 <w:webHidden/>
               </w:rPr>
-              <w:t>6</w:t>
+              <w:t>7</w:t>
             </w:r>
             <w:r>
               <w:rPr>
@@ -1919,7 +1919,7 @@
               <w14:ligatures w14:val="standardContextual"/>
             </w:rPr>
           </w:pPr>
-          <w:hyperlink w:anchor="_Toc146042303" w:history="1">
+          <w:hyperlink w:anchor="_Toc147480074" w:history="1">
             <w:r>
               <w:rPr>
                 <w:rStyle w:val="Hyperlink"/>
@@ -1946,7 +1946,7 @@
                 <w:noProof/>
                 <w:webHidden/>
               </w:rPr>
-              <w:instrText xml:space="preserve"> PAGEREF _Toc146042303 \h </w:instrText>
+              <w:instrText xml:space="preserve"> PAGEREF _Toc147480074 \h </w:instrText>
             </w:r>
             <w:r>
               <w:rPr>
@@ -1966,7 +1966,7 @@
                 <w:noProof/>
                 <w:webHidden/>
               </w:rPr>
-              <w:t>6</w:t>
+              <w:t>7</w:t>
             </w:r>
             <w:r>
               <w:rPr>
@@ -1992,7 +1992,7 @@
               <w14:ligatures w14:val="standardContextual"/>
             </w:rPr>
           </w:pPr>
-          <w:hyperlink w:anchor="_Toc146042304" w:history="1">
+          <w:hyperlink w:anchor="_Toc147480075" w:history="1">
             <w:r>
               <w:rPr>
                 <w:rStyle w:val="Hyperlink"/>
@@ -2019,7 +2019,7 @@
                 <w:noProof/>
                 <w:webHidden/>
               </w:rPr>
-              <w:instrText xml:space="preserve"> PAGEREF _Toc146042304 \h </w:instrText>
+              <w:instrText xml:space="preserve"> PAGEREF _Toc147480075 \h </w:instrText>
             </w:r>
             <w:r>
               <w:rPr>
@@ -2039,7 +2039,7 @@
                 <w:noProof/>
                 <w:webHidden/>
               </w:rPr>
-              <w:t>6</w:t>
+              <w:t>7</w:t>
             </w:r>
             <w:r>
               <w:rPr>
@@ -2065,7 +2065,7 @@
               <w14:ligatures w14:val="standardContextual"/>
             </w:rPr>
           </w:pPr>
-          <w:hyperlink w:anchor="_Toc146042305" w:history="1">
+          <w:hyperlink w:anchor="_Toc147480076" w:history="1">
             <w:r>
               <w:rPr>
                 <w:rStyle w:val="Hyperlink"/>
@@ -2092,7 +2092,7 @@
                 <w:noProof/>
                 <w:webHidden/>
               </w:rPr>
-              <w:instrText xml:space="preserve"> PAGEREF _Toc146042305 \h </w:instrText>
+              <w:instrText xml:space="preserve"> PAGEREF _Toc147480076 \h </w:instrText>
             </w:r>
             <w:r>
               <w:rPr>
@@ -2112,7 +2112,7 @@
                 <w:noProof/>
                 <w:webHidden/>
               </w:rPr>
-              <w:t>6</w:t>
+              <w:t>7</w:t>
             </w:r>
             <w:r>
               <w:rPr>
@@ -2138,7 +2138,7 @@
               <w14:ligatures w14:val="standardContextual"/>
             </w:rPr>
           </w:pPr>
-          <w:hyperlink w:anchor="_Toc146042306" w:history="1">
+          <w:hyperlink w:anchor="_Toc147480077" w:history="1">
             <w:r>
               <w:rPr>
                 <w:rStyle w:val="Hyperlink"/>
@@ -2165,7 +2165,7 @@
                 <w:noProof/>
                 <w:webHidden/>
               </w:rPr>
-              <w:instrText xml:space="preserve"> PAGEREF _Toc146042306 \h </w:instrText>
+              <w:instrText xml:space="preserve"> PAGEREF _Toc147480077 \h </w:instrText>
             </w:r>
             <w:r>
               <w:rPr>
@@ -2185,7 +2185,7 @@
                 <w:noProof/>
                 <w:webHidden/>
               </w:rPr>
-              <w:t>7</w:t>
+              <w:t>8</w:t>
             </w:r>
             <w:r>
               <w:rPr>
@@ -2211,7 +2211,7 @@
               <w14:ligatures w14:val="standardContextual"/>
             </w:rPr>
           </w:pPr>
-          <w:hyperlink w:anchor="_Toc146042307" w:history="1">
+          <w:hyperlink w:anchor="_Toc147480078" w:history="1">
             <w:r>
               <w:rPr>
                 <w:rStyle w:val="Hyperlink"/>
@@ -2238,7 +2238,7 @@
                 <w:noProof/>
                 <w:webHidden/>
               </w:rPr>
-              <w:instrText xml:space="preserve"> PAGEREF _Toc146042307 \h </w:instrText>
+              <w:instrText xml:space="preserve"> PAGEREF _Toc147480078 \h </w:instrText>
             </w:r>
             <w:r>
               <w:rPr>
@@ -2258,7 +2258,7 @@
                 <w:noProof/>
                 <w:webHidden/>
               </w:rPr>
-              <w:t>7</w:t>
+              <w:t>8</w:t>
             </w:r>
             <w:r>
               <w:rPr>
@@ -2284,7 +2284,7 @@
               <w14:ligatures w14:val="standardContextual"/>
             </w:rPr>
           </w:pPr>
-          <w:hyperlink w:anchor="_Toc146042308" w:history="1">
+          <w:hyperlink w:anchor="_Toc147480079" w:history="1">
             <w:r>
               <w:rPr>
                 <w:rStyle w:val="Hyperlink"/>
@@ -2311,7 +2311,7 @@
                 <w:noProof/>
                 <w:webHidden/>
               </w:rPr>
-              <w:instrText xml:space="preserve"> PAGEREF _Toc146042308 \h </w:instrText>
+              <w:instrText xml:space="preserve"> PAGEREF _Toc147480079 \h </w:instrText>
             </w:r>
             <w:r>
               <w:rPr>
@@ -2331,7 +2331,7 @@
                 <w:noProof/>
                 <w:webHidden/>
               </w:rPr>
-              <w:t>7</w:t>
+              <w:t>8</w:t>
             </w:r>
             <w:r>
               <w:rPr>
@@ -2357,7 +2357,7 @@
               <w14:ligatures w14:val="standardContextual"/>
             </w:rPr>
           </w:pPr>
-          <w:hyperlink w:anchor="_Toc146042309" w:history="1">
+          <w:hyperlink w:anchor="_Toc147480080" w:history="1">
             <w:r>
               <w:rPr>
                 <w:rStyle w:val="Hyperlink"/>
@@ -2384,7 +2384,7 @@
                 <w:noProof/>
                 <w:webHidden/>
               </w:rPr>
-              <w:instrText xml:space="preserve"> PAGEREF _Toc146042309 \h </w:instrText>
+              <w:instrText xml:space="preserve"> PAGEREF _Toc147480080 \h </w:instrText>
             </w:r>
             <w:r>
               <w:rPr>
@@ -2404,7 +2404,7 @@
                 <w:noProof/>
                 <w:webHidden/>
               </w:rPr>
-              <w:t>7</w:t>
+              <w:t>8</w:t>
             </w:r>
             <w:r>
               <w:rPr>
@@ -2430,7 +2430,7 @@
               <w14:ligatures w14:val="standardContextual"/>
             </w:rPr>
           </w:pPr>
-          <w:hyperlink w:anchor="_Toc146042310" w:history="1">
+          <w:hyperlink w:anchor="_Toc147480081" w:history="1">
             <w:r>
               <w:rPr>
                 <w:rStyle w:val="Hyperlink"/>
@@ -2457,7 +2457,7 @@
                 <w:noProof/>
                 <w:webHidden/>
               </w:rPr>
-              <w:instrText xml:space="preserve"> PAGEREF _Toc146042310 \h </w:instrText>
+              <w:instrText xml:space="preserve"> PAGEREF _Toc147480081 \h </w:instrText>
             </w:r>
             <w:r>
               <w:rPr>
@@ -2477,7 +2477,7 @@
                 <w:noProof/>
                 <w:webHidden/>
               </w:rPr>
-              <w:t>7</w:t>
+              <w:t>8</w:t>
             </w:r>
             <w:r>
               <w:rPr>
@@ -2503,7 +2503,591 @@
               <w14:ligatures w14:val="standardContextual"/>
             </w:rPr>
           </w:pPr>
-          <w:hyperlink w:anchor="_Toc146042311" w:history="1">
+          <w:hyperlink w:anchor="_Toc147480082" w:history="1">
+            <w:r>
+              <w:rPr>
+                <w:rStyle w:val="Hyperlink"/>
+                <w:noProof/>
+              </w:rPr>
+              <w:t>Session-based User Information Retrieval</w:t>
+            </w:r>
+            <w:r>
+              <w:rPr>
+                <w:noProof/>
+                <w:webHidden/>
+              </w:rPr>
+              <w:tab/>
+            </w:r>
+            <w:r>
+              <w:rPr>
+                <w:noProof/>
+                <w:webHidden/>
+              </w:rPr>
+              <w:fldChar w:fldCharType="begin"/>
+            </w:r>
+            <w:r>
+              <w:rPr>
+                <w:noProof/>
+                <w:webHidden/>
+              </w:rPr>
+              <w:instrText xml:space="preserve"> PAGEREF _Toc147480082 \h </w:instrText>
+            </w:r>
+            <w:r>
+              <w:rPr>
+                <w:noProof/>
+                <w:webHidden/>
+              </w:rPr>
+            </w:r>
+            <w:r>
+              <w:rPr>
+                <w:noProof/>
+                <w:webHidden/>
+              </w:rPr>
+              <w:fldChar w:fldCharType="separate"/>
+            </w:r>
+            <w:r>
+              <w:rPr>
+                <w:noProof/>
+                <w:webHidden/>
+              </w:rPr>
+              <w:t>8</w:t>
+            </w:r>
+            <w:r>
+              <w:rPr>
+                <w:noProof/>
+                <w:webHidden/>
+              </w:rPr>
+              <w:fldChar w:fldCharType="end"/>
+            </w:r>
+          </w:hyperlink>
+        </w:p>
+        <w:p>
+          <w:pPr>
+            <w:pStyle w:val="TOC2"/>
+            <w:tabs>
+              <w:tab w:val="right" w:leader="dot" w:pos="9350"/>
+            </w:tabs>
+            <w:rPr>
+              <w:rFonts w:asciiTheme="minorHAnsi" w:eastAsiaTheme="minorEastAsia" w:hAnsiTheme="minorHAnsi" w:cstheme="minorBidi"/>
+              <w:noProof/>
+              <w:kern w:val="2"/>
+              <w:sz w:val="22"/>
+              <w:szCs w:val="22"/>
+              <w14:ligatures w14:val="standardContextual"/>
+            </w:rPr>
+          </w:pPr>
+          <w:hyperlink w:anchor="_Toc147480083" w:history="1">
+            <w:r>
+              <w:rPr>
+                <w:rStyle w:val="Hyperlink"/>
+                <w:noProof/>
+              </w:rPr>
+              <w:t>Overview:</w:t>
+            </w:r>
+            <w:r>
+              <w:rPr>
+                <w:noProof/>
+                <w:webHidden/>
+              </w:rPr>
+              <w:tab/>
+            </w:r>
+            <w:r>
+              <w:rPr>
+                <w:noProof/>
+                <w:webHidden/>
+              </w:rPr>
+              <w:fldChar w:fldCharType="begin"/>
+            </w:r>
+            <w:r>
+              <w:rPr>
+                <w:noProof/>
+                <w:webHidden/>
+              </w:rPr>
+              <w:instrText xml:space="preserve"> PAGEREF _Toc147480083 \h </w:instrText>
+            </w:r>
+            <w:r>
+              <w:rPr>
+                <w:noProof/>
+                <w:webHidden/>
+              </w:rPr>
+            </w:r>
+            <w:r>
+              <w:rPr>
+                <w:noProof/>
+                <w:webHidden/>
+              </w:rPr>
+              <w:fldChar w:fldCharType="separate"/>
+            </w:r>
+            <w:r>
+              <w:rPr>
+                <w:noProof/>
+                <w:webHidden/>
+              </w:rPr>
+              <w:t>8</w:t>
+            </w:r>
+            <w:r>
+              <w:rPr>
+                <w:noProof/>
+                <w:webHidden/>
+              </w:rPr>
+              <w:fldChar w:fldCharType="end"/>
+            </w:r>
+          </w:hyperlink>
+        </w:p>
+        <w:p>
+          <w:pPr>
+            <w:pStyle w:val="TOC2"/>
+            <w:tabs>
+              <w:tab w:val="right" w:leader="dot" w:pos="9350"/>
+            </w:tabs>
+            <w:rPr>
+              <w:rFonts w:asciiTheme="minorHAnsi" w:eastAsiaTheme="minorEastAsia" w:hAnsiTheme="minorHAnsi" w:cstheme="minorBidi"/>
+              <w:noProof/>
+              <w:kern w:val="2"/>
+              <w:sz w:val="22"/>
+              <w:szCs w:val="22"/>
+              <w14:ligatures w14:val="standardContextual"/>
+            </w:rPr>
+          </w:pPr>
+          <w:hyperlink w:anchor="_Toc147480084" w:history="1">
+            <w:r>
+              <w:rPr>
+                <w:rStyle w:val="Hyperlink"/>
+                <w:noProof/>
+              </w:rPr>
+              <w:t>Key Concepts:</w:t>
+            </w:r>
+            <w:r>
+              <w:rPr>
+                <w:noProof/>
+                <w:webHidden/>
+              </w:rPr>
+              <w:tab/>
+            </w:r>
+            <w:r>
+              <w:rPr>
+                <w:noProof/>
+                <w:webHidden/>
+              </w:rPr>
+              <w:fldChar w:fldCharType="begin"/>
+            </w:r>
+            <w:r>
+              <w:rPr>
+                <w:noProof/>
+                <w:webHidden/>
+              </w:rPr>
+              <w:instrText xml:space="preserve"> PAGEREF _Toc147480084 \h </w:instrText>
+            </w:r>
+            <w:r>
+              <w:rPr>
+                <w:noProof/>
+                <w:webHidden/>
+              </w:rPr>
+            </w:r>
+            <w:r>
+              <w:rPr>
+                <w:noProof/>
+                <w:webHidden/>
+              </w:rPr>
+              <w:fldChar w:fldCharType="separate"/>
+            </w:r>
+            <w:r>
+              <w:rPr>
+                <w:noProof/>
+                <w:webHidden/>
+              </w:rPr>
+              <w:t>9</w:t>
+            </w:r>
+            <w:r>
+              <w:rPr>
+                <w:noProof/>
+                <w:webHidden/>
+              </w:rPr>
+              <w:fldChar w:fldCharType="end"/>
+            </w:r>
+          </w:hyperlink>
+        </w:p>
+        <w:p>
+          <w:pPr>
+            <w:pStyle w:val="TOC3"/>
+            <w:tabs>
+              <w:tab w:val="right" w:leader="dot" w:pos="9350"/>
+            </w:tabs>
+            <w:rPr>
+              <w:rFonts w:asciiTheme="minorHAnsi" w:eastAsiaTheme="minorEastAsia" w:hAnsiTheme="minorHAnsi" w:cstheme="minorBidi"/>
+              <w:noProof/>
+              <w:kern w:val="2"/>
+              <w:sz w:val="22"/>
+              <w:szCs w:val="22"/>
+              <w14:ligatures w14:val="standardContextual"/>
+            </w:rPr>
+          </w:pPr>
+          <w:hyperlink w:anchor="_Toc147480085" w:history="1">
+            <w:r>
+              <w:rPr>
+                <w:rStyle w:val="Hyperlink"/>
+                <w:noProof/>
+              </w:rPr>
+              <w:t>Principal:</w:t>
+            </w:r>
+            <w:r>
+              <w:rPr>
+                <w:noProof/>
+                <w:webHidden/>
+              </w:rPr>
+              <w:tab/>
+            </w:r>
+            <w:r>
+              <w:rPr>
+                <w:noProof/>
+                <w:webHidden/>
+              </w:rPr>
+              <w:fldChar w:fldCharType="begin"/>
+            </w:r>
+            <w:r>
+              <w:rPr>
+                <w:noProof/>
+                <w:webHidden/>
+              </w:rPr>
+              <w:instrText xml:space="preserve"> PAGEREF _Toc147480085 \h </w:instrText>
+            </w:r>
+            <w:r>
+              <w:rPr>
+                <w:noProof/>
+                <w:webHidden/>
+              </w:rPr>
+            </w:r>
+            <w:r>
+              <w:rPr>
+                <w:noProof/>
+                <w:webHidden/>
+              </w:rPr>
+              <w:fldChar w:fldCharType="separate"/>
+            </w:r>
+            <w:r>
+              <w:rPr>
+                <w:noProof/>
+                <w:webHidden/>
+              </w:rPr>
+              <w:t>9</w:t>
+            </w:r>
+            <w:r>
+              <w:rPr>
+                <w:noProof/>
+                <w:webHidden/>
+              </w:rPr>
+              <w:fldChar w:fldCharType="end"/>
+            </w:r>
+          </w:hyperlink>
+        </w:p>
+        <w:p>
+          <w:pPr>
+            <w:pStyle w:val="TOC3"/>
+            <w:tabs>
+              <w:tab w:val="right" w:leader="dot" w:pos="9350"/>
+            </w:tabs>
+            <w:rPr>
+              <w:rFonts w:asciiTheme="minorHAnsi" w:eastAsiaTheme="minorEastAsia" w:hAnsiTheme="minorHAnsi" w:cstheme="minorBidi"/>
+              <w:noProof/>
+              <w:kern w:val="2"/>
+              <w:sz w:val="22"/>
+              <w:szCs w:val="22"/>
+              <w14:ligatures w14:val="standardContextual"/>
+            </w:rPr>
+          </w:pPr>
+          <w:hyperlink w:anchor="_Toc147480086" w:history="1">
+            <w:r>
+              <w:rPr>
+                <w:rStyle w:val="Hyperlink"/>
+                <w:noProof/>
+              </w:rPr>
+              <w:t>Custom Exception for Unauthenticated Users:</w:t>
+            </w:r>
+            <w:r>
+              <w:rPr>
+                <w:noProof/>
+                <w:webHidden/>
+              </w:rPr>
+              <w:tab/>
+            </w:r>
+            <w:r>
+              <w:rPr>
+                <w:noProof/>
+                <w:webHidden/>
+              </w:rPr>
+              <w:fldChar w:fldCharType="begin"/>
+            </w:r>
+            <w:r>
+              <w:rPr>
+                <w:noProof/>
+                <w:webHidden/>
+              </w:rPr>
+              <w:instrText xml:space="preserve"> PAGEREF _Toc147480086 \h </w:instrText>
+            </w:r>
+            <w:r>
+              <w:rPr>
+                <w:noProof/>
+                <w:webHidden/>
+              </w:rPr>
+            </w:r>
+            <w:r>
+              <w:rPr>
+                <w:noProof/>
+                <w:webHidden/>
+              </w:rPr>
+              <w:fldChar w:fldCharType="separate"/>
+            </w:r>
+            <w:r>
+              <w:rPr>
+                <w:noProof/>
+                <w:webHidden/>
+              </w:rPr>
+              <w:t>9</w:t>
+            </w:r>
+            <w:r>
+              <w:rPr>
+                <w:noProof/>
+                <w:webHidden/>
+              </w:rPr>
+              <w:fldChar w:fldCharType="end"/>
+            </w:r>
+          </w:hyperlink>
+        </w:p>
+        <w:p>
+          <w:pPr>
+            <w:pStyle w:val="TOC3"/>
+            <w:tabs>
+              <w:tab w:val="right" w:leader="dot" w:pos="9350"/>
+            </w:tabs>
+            <w:rPr>
+              <w:rFonts w:asciiTheme="minorHAnsi" w:eastAsiaTheme="minorEastAsia" w:hAnsiTheme="minorHAnsi" w:cstheme="minorBidi"/>
+              <w:noProof/>
+              <w:kern w:val="2"/>
+              <w:sz w:val="22"/>
+              <w:szCs w:val="22"/>
+              <w14:ligatures w14:val="standardContextual"/>
+            </w:rPr>
+          </w:pPr>
+          <w:hyperlink w:anchor="_Toc147480087" w:history="1">
+            <w:r>
+              <w:rPr>
+                <w:rStyle w:val="Hyperlink"/>
+                <w:noProof/>
+              </w:rPr>
+              <w:t>Global Exception Handling:</w:t>
+            </w:r>
+            <w:r>
+              <w:rPr>
+                <w:noProof/>
+                <w:webHidden/>
+              </w:rPr>
+              <w:tab/>
+            </w:r>
+            <w:r>
+              <w:rPr>
+                <w:noProof/>
+                <w:webHidden/>
+              </w:rPr>
+              <w:fldChar w:fldCharType="begin"/>
+            </w:r>
+            <w:r>
+              <w:rPr>
+                <w:noProof/>
+                <w:webHidden/>
+              </w:rPr>
+              <w:instrText xml:space="preserve"> PAGEREF _Toc147480087 \h </w:instrText>
+            </w:r>
+            <w:r>
+              <w:rPr>
+                <w:noProof/>
+                <w:webHidden/>
+              </w:rPr>
+            </w:r>
+            <w:r>
+              <w:rPr>
+                <w:noProof/>
+                <w:webHidden/>
+              </w:rPr>
+              <w:fldChar w:fldCharType="separate"/>
+            </w:r>
+            <w:r>
+              <w:rPr>
+                <w:noProof/>
+                <w:webHidden/>
+              </w:rPr>
+              <w:t>9</w:t>
+            </w:r>
+            <w:r>
+              <w:rPr>
+                <w:noProof/>
+                <w:webHidden/>
+              </w:rPr>
+              <w:fldChar w:fldCharType="end"/>
+            </w:r>
+          </w:hyperlink>
+        </w:p>
+        <w:p>
+          <w:pPr>
+            <w:pStyle w:val="TOC3"/>
+            <w:tabs>
+              <w:tab w:val="right" w:leader="dot" w:pos="9350"/>
+            </w:tabs>
+            <w:rPr>
+              <w:rFonts w:asciiTheme="minorHAnsi" w:eastAsiaTheme="minorEastAsia" w:hAnsiTheme="minorHAnsi" w:cstheme="minorBidi"/>
+              <w:noProof/>
+              <w:kern w:val="2"/>
+              <w:sz w:val="22"/>
+              <w:szCs w:val="22"/>
+              <w14:ligatures w14:val="standardContextual"/>
+            </w:rPr>
+          </w:pPr>
+          <w:hyperlink w:anchor="_Toc147480088" w:history="1">
+            <w:r>
+              <w:rPr>
+                <w:rStyle w:val="Hyperlink"/>
+                <w:noProof/>
+              </w:rPr>
+              <w:t>Usage in Controller:</w:t>
+            </w:r>
+            <w:r>
+              <w:rPr>
+                <w:noProof/>
+                <w:webHidden/>
+              </w:rPr>
+              <w:tab/>
+            </w:r>
+            <w:r>
+              <w:rPr>
+                <w:noProof/>
+                <w:webHidden/>
+              </w:rPr>
+              <w:fldChar w:fldCharType="begin"/>
+            </w:r>
+            <w:r>
+              <w:rPr>
+                <w:noProof/>
+                <w:webHidden/>
+              </w:rPr>
+              <w:instrText xml:space="preserve"> PAGEREF _Toc147480088 \h </w:instrText>
+            </w:r>
+            <w:r>
+              <w:rPr>
+                <w:noProof/>
+                <w:webHidden/>
+              </w:rPr>
+            </w:r>
+            <w:r>
+              <w:rPr>
+                <w:noProof/>
+                <w:webHidden/>
+              </w:rPr>
+              <w:fldChar w:fldCharType="separate"/>
+            </w:r>
+            <w:r>
+              <w:rPr>
+                <w:noProof/>
+                <w:webHidden/>
+              </w:rPr>
+              <w:t>9</w:t>
+            </w:r>
+            <w:r>
+              <w:rPr>
+                <w:noProof/>
+                <w:webHidden/>
+              </w:rPr>
+              <w:fldChar w:fldCharType="end"/>
+            </w:r>
+          </w:hyperlink>
+        </w:p>
+        <w:p>
+          <w:pPr>
+            <w:pStyle w:val="TOC2"/>
+            <w:tabs>
+              <w:tab w:val="right" w:leader="dot" w:pos="9350"/>
+            </w:tabs>
+            <w:rPr>
+              <w:rFonts w:asciiTheme="minorHAnsi" w:eastAsiaTheme="minorEastAsia" w:hAnsiTheme="minorHAnsi" w:cstheme="minorBidi"/>
+              <w:noProof/>
+              <w:kern w:val="2"/>
+              <w:sz w:val="22"/>
+              <w:szCs w:val="22"/>
+              <w14:ligatures w14:val="standardContextual"/>
+            </w:rPr>
+          </w:pPr>
+          <w:hyperlink w:anchor="_Toc147480089" w:history="1">
+            <w:r>
+              <w:rPr>
+                <w:rStyle w:val="Hyperlink"/>
+                <w:noProof/>
+              </w:rPr>
+              <w:t>Takeaway:</w:t>
+            </w:r>
+            <w:r>
+              <w:rPr>
+                <w:noProof/>
+                <w:webHidden/>
+              </w:rPr>
+              <w:tab/>
+            </w:r>
+            <w:r>
+              <w:rPr>
+                <w:noProof/>
+                <w:webHidden/>
+              </w:rPr>
+              <w:fldChar w:fldCharType="begin"/>
+            </w:r>
+            <w:r>
+              <w:rPr>
+                <w:noProof/>
+                <w:webHidden/>
+              </w:rPr>
+              <w:instrText xml:space="preserve"> PAGEREF _Toc147480089 \h </w:instrText>
+            </w:r>
+            <w:r>
+              <w:rPr>
+                <w:noProof/>
+                <w:webHidden/>
+              </w:rPr>
+            </w:r>
+            <w:r>
+              <w:rPr>
+                <w:noProof/>
+                <w:webHidden/>
+              </w:rPr>
+              <w:fldChar w:fldCharType="separate"/>
+            </w:r>
+            <w:r>
+              <w:rPr>
+                <w:noProof/>
+                <w:webHidden/>
+              </w:rPr>
+              <w:t>9</w:t>
+            </w:r>
+            <w:r>
+              <w:rPr>
+                <w:noProof/>
+                <w:webHidden/>
+              </w:rPr>
+              <w:fldChar w:fldCharType="end"/>
+            </w:r>
+          </w:hyperlink>
+        </w:p>
+        <w:p>
+          <w:pPr>
+            <w:pStyle w:val="TOC1"/>
+            <w:tabs>
+              <w:tab w:val="right" w:leader="dot" w:pos="9350"/>
+            </w:tabs>
+            <w:rPr>
+              <w:rFonts w:asciiTheme="minorHAnsi" w:eastAsiaTheme="minorEastAsia" w:hAnsiTheme="minorHAnsi" w:cstheme="minorBidi"/>
+              <w:noProof/>
+              <w:kern w:val="2"/>
+              <w:sz w:val="22"/>
+              <w:szCs w:val="22"/>
+              <w14:ligatures w14:val="standardContextual"/>
+            </w:rPr>
+          </w:pPr>
+          <w:hyperlink w:anchor="_Toc147480090" w:history="1">
             <w:r>
               <w:rPr>
                 <w:rStyle w:val="Hyperlink"/>
@@ -2531,7 +3115,7 @@
                 <w:noProof/>
                 <w:webHidden/>
               </w:rPr>
-              <w:instrText xml:space="preserve"> PAGEREF _Toc146042311 \h </w:instrText>
+              <w:instrText xml:space="preserve"> PAGEREF _Toc147480090 \h </w:instrText>
             </w:r>
             <w:r>
               <w:rPr>
@@ -2551,7 +3135,7 @@
                 <w:noProof/>
                 <w:webHidden/>
               </w:rPr>
-              <w:t>8</w:t>
+              <w:t>10</w:t>
             </w:r>
             <w:r>
               <w:rPr>
@@ -2569,6 +3153,7 @@
               <w:bCs/>
               <w:noProof/>
             </w:rPr>
+            <w:lastRenderedPageBreak/>
             <w:fldChar w:fldCharType="end"/>
           </w:r>
         </w:p>
@@ -2615,7 +3200,7 @@
           <w:rFonts w:eastAsia="Arial"/>
         </w:rPr>
       </w:pPr>
-      <w:bookmarkStart w:id="0" w:name="_Toc146042283"/>
+      <w:bookmarkStart w:id="0" w:name="_Toc147480054"/>
       <w:r>
         <w:rPr>
           <w:rFonts w:eastAsia="Arial"/>
@@ -2700,7 +3285,7 @@
           <w:rFonts w:eastAsia="Arial"/>
         </w:rPr>
       </w:pPr>
-      <w:bookmarkStart w:id="1" w:name="_Toc146042284"/>
+      <w:bookmarkStart w:id="1" w:name="_Toc147480055"/>
       <w:r>
         <w:rPr>
           <w:rFonts w:eastAsia="Arial"/>
@@ -2799,16 +3384,8 @@
         <w:rPr>
           <w:rFonts w:eastAsia="Arial"/>
         </w:rPr>
-        <w:t xml:space="preserve">Have the Project cloned to your machine from </w:t>
-      </w:r>
-      <w:proofErr w:type="gramStart"/>
-      <w:r>
-        <w:rPr>
-          <w:rFonts w:eastAsia="Arial"/>
-        </w:rPr>
-        <w:t>GitHub</w:t>
-      </w:r>
-      <w:proofErr w:type="gramEnd"/>
+        <w:t>Have the Project cloned to your machine from GitHub</w:t>
+      </w:r>
     </w:p>
     <w:p>
       <w:pPr>
@@ -2825,7 +3402,7 @@
           <w:rFonts w:eastAsia="Arial"/>
         </w:rPr>
       </w:pPr>
-      <w:bookmarkStart w:id="2" w:name="_Toc146042285"/>
+      <w:bookmarkStart w:id="2" w:name="_Toc147480056"/>
       <w:proofErr w:type="spellStart"/>
       <w:r>
         <w:rPr>
@@ -2911,7 +3488,7 @@
           <w:rFonts w:eastAsia="Arial"/>
         </w:rPr>
       </w:pPr>
-      <w:bookmarkStart w:id="3" w:name="_Toc146042286"/>
+      <w:bookmarkStart w:id="3" w:name="_Toc147480057"/>
       <w:r>
         <w:rPr>
           <w:rFonts w:eastAsia="Arial"/>
@@ -2985,7 +3562,7 @@
           <w:rFonts w:eastAsia="Arial"/>
         </w:rPr>
       </w:pPr>
-      <w:bookmarkStart w:id="4" w:name="_Toc146042287"/>
+      <w:bookmarkStart w:id="4" w:name="_Toc147480058"/>
       <w:r>
         <w:rPr>
           <w:rFonts w:eastAsia="Arial"/>
@@ -3086,7 +3663,7 @@
           <w:rFonts w:eastAsia="Arial"/>
         </w:rPr>
       </w:pPr>
-      <w:bookmarkStart w:id="5" w:name="_Toc146042288"/>
+      <w:bookmarkStart w:id="5" w:name="_Toc147480059"/>
       <w:r>
         <w:rPr>
           <w:rFonts w:eastAsia="Arial"/>
@@ -3232,7 +3809,7 @@
           <w:rFonts w:eastAsia="Arial"/>
         </w:rPr>
       </w:pPr>
-      <w:bookmarkStart w:id="6" w:name="_Toc146042289"/>
+      <w:bookmarkStart w:id="6" w:name="_Toc147480060"/>
       <w:r>
         <w:rPr>
           <w:rFonts w:eastAsia="Arial"/>
@@ -3303,7 +3880,7 @@
       <w:pPr>
         <w:pStyle w:val="Heading3"/>
       </w:pPr>
-      <w:bookmarkStart w:id="7" w:name="_Toc146042290"/>
+      <w:bookmarkStart w:id="7" w:name="_Toc147480061"/>
       <w:r>
         <w:t>Expose Port</w:t>
       </w:r>
@@ -3377,7 +3954,7 @@
           <w:rFonts w:eastAsia="Arial"/>
         </w:rPr>
       </w:pPr>
-      <w:bookmarkStart w:id="8" w:name="_Toc146042291"/>
+      <w:bookmarkStart w:id="8" w:name="_Toc147480062"/>
       <w:r>
         <w:rPr>
           <w:rFonts w:eastAsia="Arial"/>
@@ -3449,7 +4026,7 @@
           <w:rFonts w:eastAsia="Arial"/>
         </w:rPr>
       </w:pPr>
-      <w:bookmarkStart w:id="9" w:name="_Toc146042292"/>
+      <w:bookmarkStart w:id="9" w:name="_Toc147480063"/>
       <w:r>
         <w:rPr>
           <w:rFonts w:eastAsia="Arial"/>
@@ -3526,7 +4103,7 @@
           <w:rFonts w:eastAsia="Arial"/>
         </w:rPr>
       </w:pPr>
-      <w:bookmarkStart w:id="10" w:name="_Toc146042293"/>
+      <w:bookmarkStart w:id="10" w:name="_Toc147480064"/>
       <w:r>
         <w:rPr>
           <w:rFonts w:eastAsia="Arial"/>
@@ -3812,7 +4389,7 @@
           <w:rFonts w:eastAsia="Arial"/>
         </w:rPr>
       </w:pPr>
-      <w:bookmarkStart w:id="11" w:name="_Toc146042294"/>
+      <w:bookmarkStart w:id="11" w:name="_Toc147480065"/>
       <w:r>
         <w:rPr>
           <w:rFonts w:eastAsia="Arial"/>
@@ -3907,7 +4484,7 @@
           <w:rFonts w:eastAsia="Arial"/>
         </w:rPr>
       </w:pPr>
-      <w:bookmarkStart w:id="12" w:name="_Toc146042295"/>
+      <w:bookmarkStart w:id="12" w:name="_Toc147480066"/>
       <w:r>
         <w:rPr>
           <w:rFonts w:eastAsia="Arial"/>
@@ -4057,7 +4634,7 @@
       <w:pPr>
         <w:pStyle w:val="Heading1"/>
       </w:pPr>
-      <w:bookmarkStart w:id="13" w:name="_Toc146042296"/>
+      <w:bookmarkStart w:id="13" w:name="_Toc147480067"/>
       <w:r>
         <w:t>Dynamic SQL Import</w:t>
       </w:r>
@@ -4114,7 +4691,7 @@
       <w:pPr>
         <w:pStyle w:val="Heading2"/>
       </w:pPr>
-      <w:bookmarkStart w:id="14" w:name="_Toc146042297"/>
+      <w:bookmarkStart w:id="14" w:name="_Toc147480068"/>
       <w:r>
         <w:t>Steps to Use Dynamic SQL Import</w:t>
       </w:r>
@@ -4124,7 +4701,7 @@
       <w:pPr>
         <w:pStyle w:val="Heading3"/>
       </w:pPr>
-      <w:bookmarkStart w:id="15" w:name="_Toc146042298"/>
+      <w:bookmarkStart w:id="15" w:name="_Toc147480069"/>
       <w:r>
         <w:t xml:space="preserve">1. Create </w:t>
       </w:r>
@@ -4170,7 +4747,7 @@
       <w:pPr>
         <w:pStyle w:val="Heading3"/>
       </w:pPr>
-      <w:bookmarkStart w:id="16" w:name="_Toc146042299"/>
+      <w:bookmarkStart w:id="16" w:name="_Toc147480070"/>
       <w:r>
         <w:t>2. Confirm SQL Statements</w:t>
       </w:r>
@@ -4181,7 +4758,7 @@
       <w:pPr>
         <w:pStyle w:val="Heading3"/>
       </w:pPr>
-      <w:bookmarkStart w:id="17" w:name="_Toc146042300"/>
+      <w:bookmarkStart w:id="17" w:name="_Toc147480071"/>
       <w:r>
         <w:t>3. Handle Foreign Key Constraints</w:t>
       </w:r>
@@ -4302,7 +4879,7 @@
       <w:pPr>
         <w:pStyle w:val="Heading3"/>
       </w:pPr>
-      <w:bookmarkStart w:id="18" w:name="_Toc146042301"/>
+      <w:bookmarkStart w:id="18" w:name="_Toc147480072"/>
       <w:r>
         <w:t xml:space="preserve">4. </w:t>
       </w:r>
@@ -4394,7 +4971,7 @@
       <w:pPr>
         <w:pStyle w:val="Heading1"/>
       </w:pPr>
-      <w:bookmarkStart w:id="19" w:name="_Toc146042302"/>
+      <w:bookmarkStart w:id="19" w:name="_Toc147480073"/>
       <w:r>
         <w:t>Category Tree</w:t>
       </w:r>
@@ -4408,7 +4985,7 @@
       <w:pPr>
         <w:pStyle w:val="Heading2"/>
       </w:pPr>
-      <w:bookmarkStart w:id="20" w:name="_Toc146042303"/>
+      <w:bookmarkStart w:id="20" w:name="_Toc147480074"/>
       <w:r>
         <w:t>Category Tree</w:t>
       </w:r>
@@ -4471,7 +5048,7 @@
       <w:pPr>
         <w:pStyle w:val="Heading3"/>
       </w:pPr>
-      <w:bookmarkStart w:id="21" w:name="_Toc146042304"/>
+      <w:bookmarkStart w:id="21" w:name="_Toc147480075"/>
       <w:r>
         <w:t xml:space="preserve">Tree </w:t>
       </w:r>
@@ -4568,7 +5145,7 @@
       <w:pPr>
         <w:pStyle w:val="Heading3"/>
       </w:pPr>
-      <w:bookmarkStart w:id="22" w:name="_Toc146042305"/>
+      <w:bookmarkStart w:id="22" w:name="_Toc147480076"/>
       <w:r>
         <w:t xml:space="preserve">Tree </w:t>
       </w:r>
@@ -4619,7 +5196,7 @@
       <w:pPr>
         <w:pStyle w:val="Heading3"/>
       </w:pPr>
-      <w:bookmarkStart w:id="23" w:name="_Toc146042306"/>
+      <w:bookmarkStart w:id="23" w:name="_Toc147480077"/>
       <w:r>
         <w:lastRenderedPageBreak/>
         <w:t>Data</w:t>
@@ -4673,7 +5250,7 @@
       <w:pPr>
         <w:pStyle w:val="Heading2"/>
       </w:pPr>
-      <w:bookmarkStart w:id="24" w:name="_Toc146042307"/>
+      <w:bookmarkStart w:id="24" w:name="_Toc147480078"/>
       <w:r>
         <w:t>Attribute Recommendation System</w:t>
       </w:r>
@@ -4689,7 +5266,7 @@
       <w:pPr>
         <w:pStyle w:val="Heading3"/>
       </w:pPr>
-      <w:bookmarkStart w:id="25" w:name="_Toc146042308"/>
+      <w:bookmarkStart w:id="25" w:name="_Toc147480079"/>
       <w:r>
         <w:t>Recommendation Structure</w:t>
       </w:r>
@@ -4738,7 +5315,7 @@
       <w:pPr>
         <w:pStyle w:val="Heading3"/>
       </w:pPr>
-      <w:bookmarkStart w:id="26" w:name="_Toc146042309"/>
+      <w:bookmarkStart w:id="26" w:name="_Toc147480080"/>
       <w:r>
         <w:t>Recommendation Features</w:t>
       </w:r>
@@ -4824,7 +5401,7 @@
       <w:pPr>
         <w:pStyle w:val="Heading2"/>
       </w:pPr>
-      <w:bookmarkStart w:id="27" w:name="_Toc146042310"/>
+      <w:bookmarkStart w:id="27" w:name="_Toc147480081"/>
       <w:r>
         <w:t>Integration</w:t>
       </w:r>
@@ -4849,6 +5426,7 @@
       <w:pPr>
         <w:pStyle w:val="Heading1"/>
       </w:pPr>
+      <w:bookmarkStart w:id="28" w:name="_Toc147480082"/>
       <w:r>
         <w:t xml:space="preserve">Session-based </w:t>
       </w:r>
@@ -4858,15 +5436,18 @@
       <w:r>
         <w:t>ser Information Retrieval</w:t>
       </w:r>
+      <w:bookmarkEnd w:id="28"/>
     </w:p>
     <w:p/>
     <w:p>
       <w:pPr>
         <w:pStyle w:val="Heading2"/>
       </w:pPr>
+      <w:bookmarkStart w:id="29" w:name="_Toc147480083"/>
       <w:r>
         <w:t>Overview:</w:t>
       </w:r>
+      <w:bookmarkEnd w:id="29"/>
     </w:p>
     <w:p>
       <w:r>
@@ -4887,6 +5468,9 @@
     <w:p/>
     <w:p>
       <w:r>
+        <w:rPr>
+          <w:noProof/>
+        </w:rPr>
         <w:lastRenderedPageBreak/>
         <w:drawing>
           <wp:inline distT="0" distB="0" distL="0" distR="0" wp14:anchorId="3B7A00C2" wp14:editId="2CC08DC2">
@@ -4930,17 +5514,21 @@
       <w:pPr>
         <w:pStyle w:val="Heading2"/>
       </w:pPr>
+      <w:bookmarkStart w:id="30" w:name="_Toc147480084"/>
       <w:r>
         <w:t>Key Concepts:</w:t>
       </w:r>
+      <w:bookmarkEnd w:id="30"/>
     </w:p>
     <w:p>
       <w:pPr>
         <w:pStyle w:val="Heading3"/>
       </w:pPr>
+      <w:bookmarkStart w:id="31" w:name="_Toc147480085"/>
       <w:r>
         <w:t>Principal:</w:t>
       </w:r>
+      <w:bookmarkEnd w:id="31"/>
     </w:p>
     <w:p>
       <w:pPr>
@@ -4994,9 +5582,11 @@
       <w:pPr>
         <w:pStyle w:val="Heading3"/>
       </w:pPr>
+      <w:bookmarkStart w:id="32" w:name="_Toc147480086"/>
       <w:r>
         <w:t>Custom Exception for Unauthenticated Users:</w:t>
       </w:r>
+      <w:bookmarkEnd w:id="32"/>
     </w:p>
     <w:p>
       <w:pPr>
@@ -5023,9 +5613,11 @@
       <w:pPr>
         <w:pStyle w:val="Heading3"/>
       </w:pPr>
+      <w:bookmarkStart w:id="33" w:name="_Toc147480087"/>
       <w:r>
         <w:t>Global Exception Handling:</w:t>
       </w:r>
+      <w:bookmarkEnd w:id="33"/>
     </w:p>
     <w:p>
       <w:pPr>
@@ -5088,9 +5680,11 @@
       <w:pPr>
         <w:pStyle w:val="Heading3"/>
       </w:pPr>
+      <w:bookmarkStart w:id="34" w:name="_Toc147480088"/>
       <w:r>
         <w:t>Usage in Controller:</w:t>
       </w:r>
+      <w:bookmarkEnd w:id="34"/>
     </w:p>
     <w:p>
       <w:pPr>
@@ -5147,9 +5741,11 @@
       <w:pPr>
         <w:pStyle w:val="Heading2"/>
       </w:pPr>
+      <w:bookmarkStart w:id="35" w:name="_Toc147480089"/>
       <w:r>
         <w:t>Takeaway:</w:t>
       </w:r>
+      <w:bookmarkEnd w:id="35"/>
     </w:p>
     <w:p>
       <w:r>
@@ -5174,7 +5770,7 @@
           <w:szCs w:val="22"/>
         </w:rPr>
       </w:pPr>
-      <w:bookmarkStart w:id="28" w:name="_Toc146042311"/>
+      <w:bookmarkStart w:id="36" w:name="_Toc147480090"/>
       <w:r>
         <w:rPr>
           <w:rFonts w:eastAsia="Arial"/>
@@ -5182,7 +5778,7 @@
         <w:lastRenderedPageBreak/>
         <w:t>Synopsis</w:t>
       </w:r>
-      <w:bookmarkEnd w:id="28"/>
+      <w:bookmarkEnd w:id="36"/>
     </w:p>
     <w:p>
       <w:pPr>

</xml_diff>

<commit_message>
#74, #104 Direct Deposit for payment and Docs
</commit_message>
<xml_diff>
--- a/OnlineAuction/Documents/Documents/Technical Manual.docx
+++ b/OnlineAuction/Documents/Documents/Technical Manual.docx
@@ -5754,13 +5754,920 @@
     </w:p>
     <w:p/>
     <w:p/>
+    <w:p>
+      <w:pPr>
+        <w:pStyle w:val="Heading1"/>
+      </w:pPr>
+      <w:r>
+        <w:t xml:space="preserve">Shipment Tracking with </w:t>
+      </w:r>
+      <w:proofErr w:type="spellStart"/>
+      <w:r>
+        <w:t>Shippo</w:t>
+      </w:r>
+      <w:proofErr w:type="spellEnd"/>
+    </w:p>
+    <w:p/>
+    <w:p>
+      <w:r>
+        <w:t xml:space="preserve">Integrating </w:t>
+      </w:r>
+      <w:proofErr w:type="spellStart"/>
+      <w:r>
+        <w:t>Shippo</w:t>
+      </w:r>
+      <w:proofErr w:type="spellEnd"/>
+      <w:r>
+        <w:t xml:space="preserve"> into </w:t>
+      </w:r>
+      <w:r>
+        <w:t>the</w:t>
+      </w:r>
+      <w:r>
+        <w:t xml:space="preserve"> system significantly enhance</w:t>
+      </w:r>
+      <w:r>
+        <w:t xml:space="preserve">d </w:t>
+      </w:r>
+      <w:r>
+        <w:t xml:space="preserve">shipment tracking capabilities. </w:t>
+      </w:r>
+      <w:proofErr w:type="spellStart"/>
+      <w:r>
+        <w:t>Shippo</w:t>
+      </w:r>
+      <w:proofErr w:type="spellEnd"/>
+      <w:r>
+        <w:t xml:space="preserve"> provides a seamless API that can be utilized to fetch real-time tracking information from various carriers. This integration</w:t>
+      </w:r>
+      <w:r>
+        <w:t xml:space="preserve"> </w:t>
+      </w:r>
+      <w:r>
+        <w:t>provide</w:t>
+      </w:r>
+      <w:r>
+        <w:t>s</w:t>
+      </w:r>
+      <w:r>
+        <w:t xml:space="preserve"> users with accurate and timely updates regarding their shipments.</w:t>
+      </w:r>
+    </w:p>
+    <w:p/>
+    <w:p>
+      <w:pPr>
+        <w:pStyle w:val="Heading2"/>
+      </w:pPr>
+      <w:r>
+        <w:t>Prerequisites</w:t>
+      </w:r>
+    </w:p>
+    <w:p>
+      <w:pPr>
+        <w:pStyle w:val="ListParagraph"/>
+        <w:numPr>
+          <w:ilvl w:val="0"/>
+          <w:numId w:val="15"/>
+        </w:numPr>
+      </w:pPr>
+      <w:r>
+        <w:t>A</w:t>
+      </w:r>
+      <w:r>
+        <w:t xml:space="preserve"> valid </w:t>
+      </w:r>
+      <w:proofErr w:type="spellStart"/>
+      <w:r>
+        <w:t>Shippo</w:t>
+      </w:r>
+      <w:proofErr w:type="spellEnd"/>
+      <w:r>
+        <w:t xml:space="preserve"> API key</w:t>
+      </w:r>
+    </w:p>
+    <w:p>
+      <w:pPr>
+        <w:pStyle w:val="ListParagraph"/>
+        <w:numPr>
+          <w:ilvl w:val="0"/>
+          <w:numId w:val="15"/>
+        </w:numPr>
+      </w:pPr>
+      <w:proofErr w:type="spellStart"/>
+      <w:r>
+        <w:t>Shippo</w:t>
+      </w:r>
+      <w:proofErr w:type="spellEnd"/>
+      <w:r>
+        <w:t xml:space="preserve"> </w:t>
+      </w:r>
+      <w:r>
+        <w:t xml:space="preserve">API </w:t>
+      </w:r>
+      <w:r>
+        <w:t>dependency in pom.xml file:</w:t>
+      </w:r>
+    </w:p>
+    <w:p>
+      <w:pPr>
+        <w:pStyle w:val="ListParagraph"/>
+      </w:pPr>
+    </w:p>
+    <w:p>
+      <w:pPr>
+        <w:pStyle w:val="Code"/>
+      </w:pPr>
+      <w:r>
+        <w:t>&lt;dependency&gt;</w:t>
+      </w:r>
+    </w:p>
+    <w:p>
+      <w:pPr>
+        <w:pStyle w:val="Code"/>
+      </w:pPr>
+      <w:r>
+        <w:t xml:space="preserve">      &lt;</w:t>
+      </w:r>
+      <w:proofErr w:type="spellStart"/>
+      <w:r>
+        <w:t>groupId</w:t>
+      </w:r>
+      <w:proofErr w:type="spellEnd"/>
+      <w:r>
+        <w:t>&gt;</w:t>
+      </w:r>
+      <w:proofErr w:type="spellStart"/>
+      <w:r>
+        <w:t>com.goshippo</w:t>
+      </w:r>
+      <w:proofErr w:type="spellEnd"/>
+      <w:r>
+        <w:t>&lt;/</w:t>
+      </w:r>
+      <w:proofErr w:type="spellStart"/>
+      <w:r>
+        <w:t>groupId</w:t>
+      </w:r>
+      <w:proofErr w:type="spellEnd"/>
+      <w:r>
+        <w:t>&gt;</w:t>
+      </w:r>
+    </w:p>
+    <w:p>
+      <w:pPr>
+        <w:pStyle w:val="Code"/>
+      </w:pPr>
+      <w:r>
+        <w:t xml:space="preserve">      &lt;</w:t>
+      </w:r>
+      <w:proofErr w:type="spellStart"/>
+      <w:r>
+        <w:t>artifactId</w:t>
+      </w:r>
+      <w:proofErr w:type="spellEnd"/>
+      <w:r>
+        <w:t>&gt;</w:t>
+      </w:r>
+      <w:proofErr w:type="spellStart"/>
+      <w:r>
+        <w:t>shippo</w:t>
+      </w:r>
+      <w:proofErr w:type="spellEnd"/>
+      <w:r>
+        <w:t>-java-client&lt;/</w:t>
+      </w:r>
+      <w:proofErr w:type="spellStart"/>
+      <w:r>
+        <w:t>artifactId</w:t>
+      </w:r>
+      <w:proofErr w:type="spellEnd"/>
+      <w:r>
+        <w:t>&gt;</w:t>
+      </w:r>
+    </w:p>
+    <w:p>
+      <w:pPr>
+        <w:pStyle w:val="Code"/>
+      </w:pPr>
+      <w:r>
+        <w:lastRenderedPageBreak/>
+        <w:t xml:space="preserve">      &lt;version&gt;3.2.0&lt;/version&gt; </w:t>
+      </w:r>
+      <w:proofErr w:type="gramStart"/>
+      <w:r>
+        <w:t>&lt;!--</w:t>
+      </w:r>
+      <w:proofErr w:type="gramEnd"/>
+      <w:r>
+        <w:t xml:space="preserve"> Use the latest version --&gt;</w:t>
+      </w:r>
+    </w:p>
+    <w:p>
+      <w:pPr>
+        <w:pStyle w:val="Code"/>
+      </w:pPr>
+      <w:r>
+        <w:t xml:space="preserve">    &lt;/dependency&gt;</w:t>
+      </w:r>
+    </w:p>
+    <w:p/>
+    <w:p>
+      <w:pPr>
+        <w:pStyle w:val="Heading2"/>
+      </w:pPr>
+      <w:r>
+        <w:t>Integration Steps</w:t>
+      </w:r>
+    </w:p>
+    <w:p/>
+    <w:p>
+      <w:pPr>
+        <w:pStyle w:val="Heading3"/>
+      </w:pPr>
+      <w:r>
+        <w:t xml:space="preserve">1. </w:t>
+      </w:r>
+      <w:r>
+        <w:t>API Key Configuration</w:t>
+      </w:r>
+    </w:p>
+    <w:p/>
+    <w:p>
+      <w:r>
+        <w:t xml:space="preserve">A </w:t>
+      </w:r>
+      <w:proofErr w:type="spellStart"/>
+      <w:r>
+        <w:t>Shippo</w:t>
+      </w:r>
+      <w:proofErr w:type="spellEnd"/>
+      <w:r>
+        <w:t xml:space="preserve"> API key is obtained and configured within the system, stored as a </w:t>
+      </w:r>
+      <w:r>
+        <w:t xml:space="preserve">variable in </w:t>
+      </w:r>
+      <w:proofErr w:type="spellStart"/>
+      <w:proofErr w:type="gramStart"/>
+      <w:r>
+        <w:t>appl</w:t>
+      </w:r>
+      <w:r>
+        <w:t>ication.properties</w:t>
+      </w:r>
+      <w:proofErr w:type="spellEnd"/>
+      <w:proofErr w:type="gramEnd"/>
+      <w:r>
+        <w:t>.</w:t>
+      </w:r>
+    </w:p>
+    <w:p/>
+    <w:p>
+      <w:pPr>
+        <w:pStyle w:val="Code"/>
+      </w:pPr>
+      <w:proofErr w:type="spellStart"/>
+      <w:r>
+        <w:t>shippo.api.key</w:t>
+      </w:r>
+      <w:proofErr w:type="spellEnd"/>
+      <w:r>
+        <w:t>=</w:t>
+      </w:r>
+      <w:r>
+        <w:t>shippo_live_key_1234</w:t>
+      </w:r>
+    </w:p>
+    <w:p/>
+    <w:p>
+      <w:pPr>
+        <w:pStyle w:val="Heading3"/>
+      </w:pPr>
+      <w:r>
+        <w:t xml:space="preserve">2. </w:t>
+      </w:r>
+      <w:r>
+        <w:t>Creating Shipment Tracking Service</w:t>
+      </w:r>
+    </w:p>
+    <w:p/>
+    <w:p>
+      <w:r>
+        <w:t xml:space="preserve">A service class named </w:t>
+      </w:r>
+      <w:proofErr w:type="spellStart"/>
+      <w:r>
+        <w:t>ShippoTrackingService</w:t>
+      </w:r>
+      <w:proofErr w:type="spellEnd"/>
+      <w:r>
+        <w:t xml:space="preserve"> </w:t>
+      </w:r>
+      <w:proofErr w:type="gramStart"/>
+      <w:r>
+        <w:t>is</w:t>
+      </w:r>
+      <w:proofErr w:type="gramEnd"/>
+      <w:r>
+        <w:t xml:space="preserve"> established to manage interactions with the </w:t>
+      </w:r>
+      <w:proofErr w:type="spellStart"/>
+      <w:r>
+        <w:t>Shippo</w:t>
+      </w:r>
+      <w:proofErr w:type="spellEnd"/>
+      <w:r>
+        <w:t xml:space="preserve"> API. Within this class, the </w:t>
+      </w:r>
+      <w:proofErr w:type="spellStart"/>
+      <w:r>
+        <w:t>getTrackingInformation</w:t>
+      </w:r>
+      <w:proofErr w:type="spellEnd"/>
+      <w:r>
+        <w:t xml:space="preserve"> method is crafted to fetch tracking information.</w:t>
+      </w:r>
+    </w:p>
+    <w:p/>
+    <w:p>
+      <w:pPr>
+        <w:pStyle w:val="Code"/>
+      </w:pPr>
+      <w:r>
+        <w:t>@Service</w:t>
+      </w:r>
+    </w:p>
+    <w:p>
+      <w:pPr>
+        <w:pStyle w:val="Code"/>
+      </w:pPr>
+      <w:r>
+        <w:t xml:space="preserve">public class </w:t>
+      </w:r>
+      <w:proofErr w:type="spellStart"/>
+      <w:r>
+        <w:t>ShippoTrackingService</w:t>
+      </w:r>
+      <w:proofErr w:type="spellEnd"/>
+      <w:r>
+        <w:t xml:space="preserve"> {</w:t>
+      </w:r>
+    </w:p>
+    <w:p>
+      <w:pPr>
+        <w:pStyle w:val="Code"/>
+      </w:pPr>
+    </w:p>
+    <w:p>
+      <w:pPr>
+        <w:pStyle w:val="Code"/>
+      </w:pPr>
+      <w:r>
+        <w:t xml:space="preserve">    public </w:t>
+      </w:r>
+      <w:proofErr w:type="spellStart"/>
+      <w:r>
+        <w:t>TrackDTO</w:t>
+      </w:r>
+      <w:proofErr w:type="spellEnd"/>
+      <w:r>
+        <w:t xml:space="preserve"> </w:t>
+      </w:r>
+      <w:proofErr w:type="spellStart"/>
+      <w:proofErr w:type="gramStart"/>
+      <w:r>
+        <w:t>getTrac</w:t>
+      </w:r>
+      <w:r>
+        <w:t>k</w:t>
+      </w:r>
+      <w:r>
+        <w:t>Information</w:t>
+      </w:r>
+      <w:proofErr w:type="spellEnd"/>
+      <w:r>
+        <w:t>(</w:t>
+      </w:r>
+      <w:proofErr w:type="gramEnd"/>
+      <w:r>
+        <w:t xml:space="preserve">String carrier, String </w:t>
+      </w:r>
+      <w:proofErr w:type="spellStart"/>
+      <w:r>
+        <w:t>trac</w:t>
+      </w:r>
+      <w:r>
+        <w:t>king</w:t>
+      </w:r>
+      <w:r>
+        <w:t>Num</w:t>
+      </w:r>
+      <w:proofErr w:type="spellEnd"/>
+      <w:r>
+        <w:t>)</w:t>
+      </w:r>
+      <w:r>
+        <w:t>{</w:t>
+      </w:r>
+    </w:p>
+    <w:p>
+      <w:pPr>
+        <w:pStyle w:val="Code"/>
+      </w:pPr>
+      <w:r>
+        <w:t xml:space="preserve">        </w:t>
+      </w:r>
+      <w:proofErr w:type="spellStart"/>
+      <w:r>
+        <w:t>Shippo.setApiKey</w:t>
+      </w:r>
+      <w:proofErr w:type="spellEnd"/>
+      <w:r>
+        <w:t>(</w:t>
+      </w:r>
+      <w:proofErr w:type="spellStart"/>
+      <w:r>
+        <w:t>shippoApiKey</w:t>
+      </w:r>
+      <w:proofErr w:type="spellEnd"/>
+      <w:proofErr w:type="gramStart"/>
+      <w:r>
+        <w:t>);</w:t>
+      </w:r>
+      <w:proofErr w:type="gramEnd"/>
+    </w:p>
+    <w:p>
+      <w:pPr>
+        <w:pStyle w:val="Code"/>
+      </w:pPr>
+      <w:r>
+        <w:t xml:space="preserve">        // ... rest of the code</w:t>
+      </w:r>
+    </w:p>
+    <w:p>
+      <w:pPr>
+        <w:pStyle w:val="Code"/>
+      </w:pPr>
+      <w:r>
+        <w:t xml:space="preserve">    }</w:t>
+      </w:r>
+    </w:p>
+    <w:p>
+      <w:pPr>
+        <w:pStyle w:val="Code"/>
+      </w:pPr>
+      <w:r>
+        <w:t xml:space="preserve">    // ... rest of the code</w:t>
+      </w:r>
+    </w:p>
+    <w:p>
+      <w:pPr>
+        <w:pStyle w:val="Code"/>
+      </w:pPr>
+      <w:r>
+        <w:t>}</w:t>
+      </w:r>
+    </w:p>
     <w:p/>
     <w:p/>
     <w:p>
-      <w:r>
-        <w:br w:type="page"/>
-      </w:r>
-    </w:p>
+      <w:pPr>
+        <w:pStyle w:val="Heading3"/>
+      </w:pPr>
+      <w:r>
+        <w:t xml:space="preserve">3. </w:t>
+      </w:r>
+      <w:r>
+        <w:t>Handling Exceptions</w:t>
+      </w:r>
+    </w:p>
+    <w:p/>
+    <w:p>
+      <w:r>
+        <w:t xml:space="preserve">Exception handling is implemented to catch and manage any </w:t>
+      </w:r>
+      <w:proofErr w:type="spellStart"/>
+      <w:r>
+        <w:t>ShippoException</w:t>
+      </w:r>
+      <w:proofErr w:type="spellEnd"/>
+      <w:r>
+        <w:t xml:space="preserve"> that may arise during interactions with the </w:t>
+      </w:r>
+      <w:proofErr w:type="spellStart"/>
+      <w:r>
+        <w:t>Shippo</w:t>
+      </w:r>
+      <w:proofErr w:type="spellEnd"/>
+      <w:r>
+        <w:t xml:space="preserve"> API. Encountered </w:t>
+      </w:r>
+      <w:proofErr w:type="spellStart"/>
+      <w:r>
+        <w:t>ShippoException</w:t>
+      </w:r>
+      <w:proofErr w:type="spellEnd"/>
+      <w:r>
+        <w:t xml:space="preserve"> is wrapped in a </w:t>
+      </w:r>
+      <w:proofErr w:type="spellStart"/>
+      <w:r>
+        <w:t>RuntimeException</w:t>
+      </w:r>
+      <w:proofErr w:type="spellEnd"/>
+      <w:r>
+        <w:t>.</w:t>
+      </w:r>
+    </w:p>
+    <w:p/>
+    <w:p>
+      <w:pPr>
+        <w:pStyle w:val="Code"/>
+      </w:pPr>
+      <w:r>
+        <w:t>catch (</w:t>
+      </w:r>
+      <w:proofErr w:type="spellStart"/>
+      <w:r>
+        <w:t>ShippoException</w:t>
+      </w:r>
+      <w:proofErr w:type="spellEnd"/>
+      <w:r>
+        <w:t xml:space="preserve"> e) {</w:t>
+      </w:r>
+    </w:p>
+    <w:p>
+      <w:pPr>
+        <w:pStyle w:val="Code"/>
+      </w:pPr>
+      <w:r>
+        <w:t xml:space="preserve">    throw new </w:t>
+      </w:r>
+      <w:proofErr w:type="spellStart"/>
+      <w:proofErr w:type="gramStart"/>
+      <w:r>
+        <w:t>RuntimeException</w:t>
+      </w:r>
+      <w:proofErr w:type="spellEnd"/>
+      <w:r>
+        <w:t>(</w:t>
+      </w:r>
+      <w:proofErr w:type="gramEnd"/>
+      <w:r>
+        <w:t>"Failed to get tracking information", e);</w:t>
+      </w:r>
+    </w:p>
+    <w:p>
+      <w:pPr>
+        <w:pStyle w:val="Code"/>
+      </w:pPr>
+      <w:r>
+        <w:t>}</w:t>
+      </w:r>
+    </w:p>
+    <w:p/>
+    <w:p>
+      <w:pPr>
+        <w:pStyle w:val="Heading3"/>
+      </w:pPr>
+      <w:r>
+        <w:t xml:space="preserve">4. </w:t>
+      </w:r>
+      <w:r>
+        <w:t xml:space="preserve">Mapping </w:t>
+      </w:r>
+      <w:proofErr w:type="spellStart"/>
+      <w:r>
+        <w:t>Shippo</w:t>
+      </w:r>
+      <w:proofErr w:type="spellEnd"/>
+      <w:r>
+        <w:t xml:space="preserve"> Responses to DTOs</w:t>
+      </w:r>
+    </w:p>
+    <w:p/>
+    <w:p>
+      <w:r>
+        <w:t xml:space="preserve">The response obtained from </w:t>
+      </w:r>
+      <w:proofErr w:type="spellStart"/>
+      <w:r>
+        <w:t>Shippo</w:t>
+      </w:r>
+      <w:proofErr w:type="spellEnd"/>
+      <w:r>
+        <w:t xml:space="preserve"> is mapped to Data Transfer Objects (DTOs) to facilitate its utilization within the application. Methods are created to map Track, </w:t>
+      </w:r>
+      <w:proofErr w:type="spellStart"/>
+      <w:r>
+        <w:t>Track.Address</w:t>
+      </w:r>
+      <w:proofErr w:type="spellEnd"/>
+      <w:r>
+        <w:t xml:space="preserve">, and </w:t>
+      </w:r>
+      <w:proofErr w:type="spellStart"/>
+      <w:r>
+        <w:t>Track.TrackingEvent</w:t>
+      </w:r>
+      <w:proofErr w:type="spellEnd"/>
+      <w:r>
+        <w:t xml:space="preserve"> objects to their corresponding DTOs.</w:t>
+      </w:r>
+    </w:p>
+    <w:p/>
+    <w:p>
+      <w:pPr>
+        <w:pStyle w:val="Code"/>
+      </w:pPr>
+      <w:r>
+        <w:t xml:space="preserve">private </w:t>
+      </w:r>
+      <w:proofErr w:type="spellStart"/>
+      <w:r>
+        <w:t>TrackDTO</w:t>
+      </w:r>
+      <w:proofErr w:type="spellEnd"/>
+      <w:r>
+        <w:t xml:space="preserve"> </w:t>
+      </w:r>
+      <w:proofErr w:type="spellStart"/>
+      <w:proofErr w:type="gramStart"/>
+      <w:r>
+        <w:t>mapTrackToTrackDTO</w:t>
+      </w:r>
+      <w:proofErr w:type="spellEnd"/>
+      <w:r>
+        <w:t>(</w:t>
+      </w:r>
+      <w:proofErr w:type="gramEnd"/>
+      <w:r>
+        <w:t>Track track) {</w:t>
+      </w:r>
+    </w:p>
+    <w:p>
+      <w:pPr>
+        <w:pStyle w:val="Code"/>
+      </w:pPr>
+      <w:r>
+        <w:t xml:space="preserve">    // ... code to map track to </w:t>
+      </w:r>
+      <w:proofErr w:type="spellStart"/>
+      <w:r>
+        <w:t>TrackDTO</w:t>
+      </w:r>
+      <w:proofErr w:type="spellEnd"/>
+    </w:p>
+    <w:p>
+      <w:pPr>
+        <w:pStyle w:val="Code"/>
+      </w:pPr>
+      <w:r>
+        <w:t>}</w:t>
+      </w:r>
+    </w:p>
+    <w:p>
+      <w:pPr>
+        <w:pStyle w:val="Code"/>
+      </w:pPr>
+      <w:r>
+        <w:t>// ... rest of the mapping methods</w:t>
+      </w:r>
+    </w:p>
+    <w:p/>
+    <w:p>
+      <w:pPr>
+        <w:pStyle w:val="Heading3"/>
+      </w:pPr>
+      <w:r>
+        <w:t xml:space="preserve">5. </w:t>
+      </w:r>
+      <w:r>
+        <w:t>Creating a Controller</w:t>
+      </w:r>
+    </w:p>
+    <w:p/>
+    <w:p>
+      <w:r>
+        <w:t xml:space="preserve">A controller class named </w:t>
+      </w:r>
+      <w:proofErr w:type="spellStart"/>
+      <w:r>
+        <w:t>TrackingController</w:t>
+      </w:r>
+      <w:proofErr w:type="spellEnd"/>
+      <w:r>
+        <w:t xml:space="preserve"> </w:t>
+      </w:r>
+      <w:proofErr w:type="gramStart"/>
+      <w:r>
+        <w:t>is</w:t>
+      </w:r>
+      <w:proofErr w:type="gramEnd"/>
+      <w:r>
+        <w:t xml:space="preserve"> created to handle HTTP requests for tracking information. The </w:t>
+      </w:r>
+      <w:proofErr w:type="spellStart"/>
+      <w:r>
+        <w:t>ShippoTrackingService</w:t>
+      </w:r>
+      <w:proofErr w:type="spellEnd"/>
+      <w:r>
+        <w:t xml:space="preserve"> is utilized to fetch and return tracking information based on a transaction ID.</w:t>
+      </w:r>
+    </w:p>
+    <w:p/>
+    <w:p>
+      <w:pPr>
+        <w:pStyle w:val="Code"/>
+      </w:pPr>
+      <w:r>
+        <w:t>@RestController</w:t>
+      </w:r>
+    </w:p>
+    <w:p>
+      <w:pPr>
+        <w:pStyle w:val="Code"/>
+      </w:pPr>
+      <w:r>
+        <w:t>@RequestMapping("/api/tracking")</w:t>
+      </w:r>
+    </w:p>
+    <w:p>
+      <w:pPr>
+        <w:pStyle w:val="Code"/>
+      </w:pPr>
+      <w:r>
+        <w:lastRenderedPageBreak/>
+        <w:t xml:space="preserve">public class </w:t>
+      </w:r>
+      <w:proofErr w:type="spellStart"/>
+      <w:r>
+        <w:t>TrackingController</w:t>
+      </w:r>
+      <w:proofErr w:type="spellEnd"/>
+      <w:r>
+        <w:t xml:space="preserve"> {</w:t>
+      </w:r>
+    </w:p>
+    <w:p>
+      <w:pPr>
+        <w:pStyle w:val="Code"/>
+      </w:pPr>
+      <w:r>
+        <w:t xml:space="preserve">    @Autowired</w:t>
+      </w:r>
+    </w:p>
+    <w:p>
+      <w:pPr>
+        <w:pStyle w:val="Code"/>
+      </w:pPr>
+      <w:r>
+        <w:t xml:space="preserve">    private </w:t>
+      </w:r>
+      <w:proofErr w:type="spellStart"/>
+      <w:r>
+        <w:t>ShippoTrackingService</w:t>
+      </w:r>
+      <w:proofErr w:type="spellEnd"/>
+      <w:r>
+        <w:t xml:space="preserve"> </w:t>
+      </w:r>
+      <w:proofErr w:type="spellStart"/>
+      <w:proofErr w:type="gramStart"/>
+      <w:r>
+        <w:t>shippoTrackingService</w:t>
+      </w:r>
+      <w:proofErr w:type="spellEnd"/>
+      <w:r>
+        <w:t>;</w:t>
+      </w:r>
+      <w:proofErr w:type="gramEnd"/>
+    </w:p>
+    <w:p>
+      <w:pPr>
+        <w:pStyle w:val="Code"/>
+      </w:pPr>
+      <w:r>
+        <w:t xml:space="preserve">    // ... rest of the code</w:t>
+      </w:r>
+    </w:p>
+    <w:p>
+      <w:pPr>
+        <w:pStyle w:val="Code"/>
+      </w:pPr>
+      <w:r>
+        <w:t>}</w:t>
+      </w:r>
+    </w:p>
+    <w:p/>
+    <w:p>
+      <w:pPr>
+        <w:pStyle w:val="Heading3"/>
+      </w:pPr>
+      <w:r>
+        <w:t xml:space="preserve">6. </w:t>
+      </w:r>
+      <w:r>
+        <w:t>Fetching and Displaying Tracking Information</w:t>
+      </w:r>
+    </w:p>
+    <w:p/>
+    <w:p>
+      <w:r>
+        <w:t>The /</w:t>
+      </w:r>
+      <w:proofErr w:type="spellStart"/>
+      <w:r>
+        <w:t>api</w:t>
+      </w:r>
+      <w:proofErr w:type="spellEnd"/>
+      <w:r>
+        <w:t>/tracking/{</w:t>
+      </w:r>
+      <w:proofErr w:type="spellStart"/>
+      <w:r>
+        <w:t>transId</w:t>
+      </w:r>
+      <w:proofErr w:type="spellEnd"/>
+      <w:r>
+        <w:t>} endpoint is devised to fetch and display tracking information for a particular transaction. It's ensured that the transaction exists and possesses valid tracking information before proceeding.</w:t>
+      </w:r>
+    </w:p>
+    <w:p/>
+    <w:p>
+      <w:pPr>
+        <w:pStyle w:val="Code"/>
+      </w:pPr>
+      <w:r>
+        <w:t>@GetMapping("/{transId}")</w:t>
+      </w:r>
+    </w:p>
+    <w:p>
+      <w:pPr>
+        <w:pStyle w:val="Code"/>
+      </w:pPr>
+      <w:r>
+        <w:t>@ResponseBody</w:t>
+      </w:r>
+    </w:p>
+    <w:p>
+      <w:pPr>
+        <w:pStyle w:val="Code"/>
+      </w:pPr>
+      <w:r>
+        <w:t xml:space="preserve">public </w:t>
+      </w:r>
+      <w:proofErr w:type="spellStart"/>
+      <w:r>
+        <w:t>TrackDTO</w:t>
+      </w:r>
+      <w:proofErr w:type="spellEnd"/>
+      <w:r>
+        <w:t xml:space="preserve"> </w:t>
+      </w:r>
+      <w:proofErr w:type="spellStart"/>
+      <w:r>
+        <w:t>getTrackingInformation</w:t>
+      </w:r>
+      <w:proofErr w:type="spellEnd"/>
+      <w:r>
+        <w:t xml:space="preserve">(@PathVariable("transId") long </w:t>
+      </w:r>
+      <w:proofErr w:type="spellStart"/>
+      <w:r>
+        <w:t>transId</w:t>
+      </w:r>
+      <w:proofErr w:type="spellEnd"/>
+      <w:r>
+        <w:t>) {</w:t>
+      </w:r>
+    </w:p>
+    <w:p>
+      <w:pPr>
+        <w:pStyle w:val="Code"/>
+      </w:pPr>
+      <w:r>
+        <w:t xml:space="preserve">    // ... rest of the code</w:t>
+      </w:r>
+    </w:p>
+    <w:p>
+      <w:pPr>
+        <w:pStyle w:val="Code"/>
+      </w:pPr>
+      <w:r>
+        <w:t>}</w:t>
+      </w:r>
+    </w:p>
+    <w:p>
+      <w:pPr>
+        <w:pStyle w:val="Heading2"/>
+      </w:pPr>
+    </w:p>
+    <w:p/>
+    <w:p/>
+    <w:p/>
+    <w:p/>
     <w:p>
       <w:pPr>
         <w:pStyle w:val="Heading1"/>
@@ -5775,7 +6682,6 @@
         <w:rPr>
           <w:rFonts w:eastAsia="Arial"/>
         </w:rPr>
-        <w:lastRenderedPageBreak/>
         <w:t>Synopsis</w:t>
       </w:r>
       <w:bookmarkEnd w:id="36"/>
@@ -7807,6 +8713,119 @@
     </w:lvl>
   </w:abstractNum>
   <w:abstractNum w:abstractNumId="9" w15:restartNumberingAfterBreak="0">
+    <w:nsid w:val="4FE25AE4"/>
+    <w:multiLevelType w:val="hybridMultilevel"/>
+    <w:tmpl w:val="62502D34"/>
+    <w:lvl w:ilvl="0" w:tplc="04090001">
+      <w:start w:val="1"/>
+      <w:numFmt w:val="bullet"/>
+      <w:lvlText w:val=""/>
+      <w:lvlJc w:val="left"/>
+      <w:pPr>
+        <w:ind w:left="720" w:hanging="360"/>
+      </w:pPr>
+      <w:rPr>
+        <w:rFonts w:ascii="Symbol" w:hAnsi="Symbol" w:hint="default"/>
+      </w:rPr>
+    </w:lvl>
+    <w:lvl w:ilvl="1" w:tplc="04090003" w:tentative="1">
+      <w:start w:val="1"/>
+      <w:numFmt w:val="bullet"/>
+      <w:lvlText w:val="o"/>
+      <w:lvlJc w:val="left"/>
+      <w:pPr>
+        <w:ind w:left="1440" w:hanging="360"/>
+      </w:pPr>
+      <w:rPr>
+        <w:rFonts w:ascii="Courier New" w:hAnsi="Courier New" w:cs="Courier New" w:hint="default"/>
+      </w:rPr>
+    </w:lvl>
+    <w:lvl w:ilvl="2" w:tplc="04090005" w:tentative="1">
+      <w:start w:val="1"/>
+      <w:numFmt w:val="bullet"/>
+      <w:lvlText w:val=""/>
+      <w:lvlJc w:val="left"/>
+      <w:pPr>
+        <w:ind w:left="2160" w:hanging="360"/>
+      </w:pPr>
+      <w:rPr>
+        <w:rFonts w:ascii="Wingdings" w:hAnsi="Wingdings" w:hint="default"/>
+      </w:rPr>
+    </w:lvl>
+    <w:lvl w:ilvl="3" w:tplc="04090001" w:tentative="1">
+      <w:start w:val="1"/>
+      <w:numFmt w:val="bullet"/>
+      <w:lvlText w:val=""/>
+      <w:lvlJc w:val="left"/>
+      <w:pPr>
+        <w:ind w:left="2880" w:hanging="360"/>
+      </w:pPr>
+      <w:rPr>
+        <w:rFonts w:ascii="Symbol" w:hAnsi="Symbol" w:hint="default"/>
+      </w:rPr>
+    </w:lvl>
+    <w:lvl w:ilvl="4" w:tplc="04090003" w:tentative="1">
+      <w:start w:val="1"/>
+      <w:numFmt w:val="bullet"/>
+      <w:lvlText w:val="o"/>
+      <w:lvlJc w:val="left"/>
+      <w:pPr>
+        <w:ind w:left="3600" w:hanging="360"/>
+      </w:pPr>
+      <w:rPr>
+        <w:rFonts w:ascii="Courier New" w:hAnsi="Courier New" w:cs="Courier New" w:hint="default"/>
+      </w:rPr>
+    </w:lvl>
+    <w:lvl w:ilvl="5" w:tplc="04090005" w:tentative="1">
+      <w:start w:val="1"/>
+      <w:numFmt w:val="bullet"/>
+      <w:lvlText w:val=""/>
+      <w:lvlJc w:val="left"/>
+      <w:pPr>
+        <w:ind w:left="4320" w:hanging="360"/>
+      </w:pPr>
+      <w:rPr>
+        <w:rFonts w:ascii="Wingdings" w:hAnsi="Wingdings" w:hint="default"/>
+      </w:rPr>
+    </w:lvl>
+    <w:lvl w:ilvl="6" w:tplc="04090001" w:tentative="1">
+      <w:start w:val="1"/>
+      <w:numFmt w:val="bullet"/>
+      <w:lvlText w:val=""/>
+      <w:lvlJc w:val="left"/>
+      <w:pPr>
+        <w:ind w:left="5040" w:hanging="360"/>
+      </w:pPr>
+      <w:rPr>
+        <w:rFonts w:ascii="Symbol" w:hAnsi="Symbol" w:hint="default"/>
+      </w:rPr>
+    </w:lvl>
+    <w:lvl w:ilvl="7" w:tplc="04090003" w:tentative="1">
+      <w:start w:val="1"/>
+      <w:numFmt w:val="bullet"/>
+      <w:lvlText w:val="o"/>
+      <w:lvlJc w:val="left"/>
+      <w:pPr>
+        <w:ind w:left="5760" w:hanging="360"/>
+      </w:pPr>
+      <w:rPr>
+        <w:rFonts w:ascii="Courier New" w:hAnsi="Courier New" w:cs="Courier New" w:hint="default"/>
+      </w:rPr>
+    </w:lvl>
+    <w:lvl w:ilvl="8" w:tplc="04090005" w:tentative="1">
+      <w:start w:val="1"/>
+      <w:numFmt w:val="bullet"/>
+      <w:lvlText w:val=""/>
+      <w:lvlJc w:val="left"/>
+      <w:pPr>
+        <w:ind w:left="6480" w:hanging="360"/>
+      </w:pPr>
+      <w:rPr>
+        <w:rFonts w:ascii="Wingdings" w:hAnsi="Wingdings" w:hint="default"/>
+      </w:rPr>
+    </w:lvl>
+  </w:abstractNum>
+  <w:abstractNum w:abstractNumId="10" w15:restartNumberingAfterBreak="0">
     <w:nsid w:val="593F7D54"/>
     <w:multiLevelType w:val="multilevel"/>
     <w:tmpl w:val="BFE433BC"/>
@@ -7919,7 +8938,7 @@
       </w:pPr>
     </w:lvl>
   </w:abstractNum>
-  <w:abstractNum w:abstractNumId="10" w15:restartNumberingAfterBreak="0">
+  <w:abstractNum w:abstractNumId="11" w15:restartNumberingAfterBreak="0">
     <w:nsid w:val="6557012A"/>
     <w:multiLevelType w:val="hybridMultilevel"/>
     <w:tmpl w:val="A44C7EFA"/>
@@ -8032,7 +9051,7 @@
       </w:rPr>
     </w:lvl>
   </w:abstractNum>
-  <w:abstractNum w:abstractNumId="11" w15:restartNumberingAfterBreak="0">
+  <w:abstractNum w:abstractNumId="12" w15:restartNumberingAfterBreak="0">
     <w:nsid w:val="6D2742AF"/>
     <w:multiLevelType w:val="hybridMultilevel"/>
     <w:tmpl w:val="C6B23A7C"/>
@@ -8145,7 +9164,7 @@
       </w:rPr>
     </w:lvl>
   </w:abstractNum>
-  <w:abstractNum w:abstractNumId="12" w15:restartNumberingAfterBreak="0">
+  <w:abstractNum w:abstractNumId="13" w15:restartNumberingAfterBreak="0">
     <w:nsid w:val="730A097A"/>
     <w:multiLevelType w:val="hybridMultilevel"/>
     <w:tmpl w:val="8EFCD2A4"/>
@@ -8258,7 +9277,7 @@
       </w:rPr>
     </w:lvl>
   </w:abstractNum>
-  <w:abstractNum w:abstractNumId="13" w15:restartNumberingAfterBreak="0">
+  <w:abstractNum w:abstractNumId="14" w15:restartNumberingAfterBreak="0">
     <w:nsid w:val="76561697"/>
     <w:multiLevelType w:val="hybridMultilevel"/>
     <w:tmpl w:val="5C9C52AA"/>
@@ -8372,7 +9391,7 @@
     </w:lvl>
   </w:abstractNum>
   <w:num w:numId="1" w16cid:durableId="1055155785">
-    <w:abstractNumId w:val="9"/>
+    <w:abstractNumId w:val="10"/>
   </w:num>
   <w:num w:numId="2" w16cid:durableId="492717904">
     <w:abstractNumId w:val="1"/>
@@ -8399,19 +9418,22 @@
     <w:abstractNumId w:val="2"/>
   </w:num>
   <w:num w:numId="10" w16cid:durableId="1426151779">
-    <w:abstractNumId w:val="11"/>
+    <w:abstractNumId w:val="12"/>
   </w:num>
   <w:num w:numId="11" w16cid:durableId="1728911916">
     <w:abstractNumId w:val="5"/>
   </w:num>
   <w:num w:numId="12" w16cid:durableId="335765589">
-    <w:abstractNumId w:val="12"/>
+    <w:abstractNumId w:val="13"/>
   </w:num>
   <w:num w:numId="13" w16cid:durableId="1170875346">
-    <w:abstractNumId w:val="13"/>
+    <w:abstractNumId w:val="14"/>
   </w:num>
   <w:num w:numId="14" w16cid:durableId="1770929468">
-    <w:abstractNumId w:val="10"/>
+    <w:abstractNumId w:val="11"/>
+  </w:num>
+  <w:num w:numId="15" w16cid:durableId="1725912104">
+    <w:abstractNumId w:val="9"/>
   </w:num>
 </w:numbering>
 </file>

</xml_diff>